<commit_message>
Update && JAR FILES
</commit_message>
<xml_diff>
--- a/Documentacion/3.Analizador Semantico/Gramatica Word.docx
+++ b/Documentacion/3.Analizador Semantico/Gramatica Word.docx
@@ -88,6 +88,52 @@
         <w:spacing w:before="100" w:beforeAutospacing="1" w:after="100" w:afterAutospacing="1"/>
         <w:divId w:val="1964924292"/>
       </w:pPr>
+      <w:r>
+        <w:t>If(</w:t>
+      </w:r>
+      <w:proofErr w:type="spellStart"/>
+      <w:r>
+        <w:rPr>
+          <w:color w:val="000000"/>
+        </w:rPr>
+        <w:t>P</w:t>
+      </w:r>
+      <w:r>
+        <w:rPr>
+          <w:color w:val="666600"/>
+        </w:rPr>
+        <w:t>.</w:t>
+      </w:r>
+      <w:r>
+        <w:rPr>
+          <w:color w:val="000000"/>
+        </w:rPr>
+        <w:t>tipo</w:t>
+      </w:r>
+      <w:proofErr w:type="spellEnd"/>
+      <w:r>
+        <w:t>) error()</w:t>
+      </w:r>
+    </w:p>
+    <w:p>
+      <w:pPr>
+        <w:pStyle w:val="HTMLconformatoprevio"/>
+        <w:numPr>
+          <w:ilvl w:val="0"/>
+          <w:numId w:val="6"/>
+        </w:numPr>
+        <w:pBdr>
+          <w:top w:val="single" w:sz="6" w:space="2" w:color="888888"/>
+          <w:left w:val="single" w:sz="6" w:space="2" w:color="888888"/>
+          <w:bottom w:val="single" w:sz="6" w:space="2" w:color="888888"/>
+          <w:right w:val="single" w:sz="6" w:space="2" w:color="888888"/>
+        </w:pBdr>
+        <w:tabs>
+          <w:tab w:val="clear" w:pos="720"/>
+        </w:tabs>
+        <w:spacing w:before="100" w:beforeAutospacing="1" w:after="100" w:afterAutospacing="1"/>
+        <w:divId w:val="1964924292"/>
+      </w:pPr>
       <w:proofErr w:type="spellStart"/>
       <w:r>
         <w:rPr>
@@ -732,204 +778,57 @@
           <w:tab w:val="clear" w:pos="720"/>
         </w:tabs>
         <w:spacing w:before="100" w:beforeAutospacing="1" w:after="100" w:afterAutospacing="1"/>
-      </w:pPr>
-      <w:proofErr w:type="spellStart"/>
-      <w:r>
-        <w:rPr>
-          <w:color w:val="000000"/>
-        </w:rPr>
-        <w:t>insertarFuncion</w:t>
-      </w:r>
-      <w:proofErr w:type="spellEnd"/>
-      <w:r>
-        <w:rPr>
-          <w:color w:val="666600"/>
-        </w:rPr>
-        <w:t>(</w:t>
-      </w:r>
-      <w:proofErr w:type="spellStart"/>
-      <w:r>
-        <w:rPr>
-          <w:color w:val="000000"/>
-        </w:rPr>
-        <w:t>I</w:t>
-      </w:r>
-      <w:r>
-        <w:rPr>
-          <w:color w:val="666600"/>
-        </w:rPr>
-        <w:t>.</w:t>
-      </w:r>
-      <w:r>
-        <w:rPr>
-          <w:color w:val="000000"/>
-        </w:rPr>
-        <w:t>id</w:t>
-      </w:r>
-      <w:r>
-        <w:rPr>
-          <w:color w:val="666600"/>
-        </w:rPr>
-        <w:t>,</w:t>
-      </w:r>
-      <w:r>
-        <w:rPr>
-          <w:color w:val="000000"/>
-        </w:rPr>
-        <w:t>J</w:t>
-      </w:r>
-      <w:r>
-        <w:rPr>
-          <w:color w:val="666600"/>
-        </w:rPr>
-        <w:t>.</w:t>
-      </w:r>
-      <w:r>
-        <w:rPr>
-          <w:color w:val="000000"/>
-        </w:rPr>
-        <w:t>numeros</w:t>
-      </w:r>
-      <w:r>
-        <w:rPr>
-          <w:color w:val="666600"/>
-        </w:rPr>
-        <w:t>,</w:t>
-      </w:r>
-      <w:r>
-        <w:rPr>
-          <w:color w:val="000000"/>
-        </w:rPr>
-        <w:t>J</w:t>
-      </w:r>
-      <w:r>
-        <w:rPr>
-          <w:color w:val="666600"/>
-        </w:rPr>
-        <w:t>.</w:t>
-      </w:r>
-      <w:r>
-        <w:rPr>
-          <w:color w:val="000000"/>
-        </w:rPr>
-        <w:t>tipos</w:t>
-      </w:r>
-      <w:r>
-        <w:rPr>
-          <w:color w:val="666600"/>
-        </w:rPr>
-        <w:t>,</w:t>
-      </w:r>
-      <w:r>
-        <w:rPr>
-          <w:color w:val="000000"/>
-        </w:rPr>
-        <w:t>G</w:t>
-      </w:r>
-      <w:r>
-        <w:rPr>
-          <w:color w:val="666600"/>
-        </w:rPr>
-        <w:t>.</w:t>
-      </w:r>
-      <w:r>
-        <w:rPr>
-          <w:color w:val="000000"/>
-        </w:rPr>
-        <w:t>returnType</w:t>
-      </w:r>
-      <w:proofErr w:type="spellEnd"/>
-      <w:r>
-        <w:rPr>
-          <w:color w:val="666600"/>
+        <w:rPr>
+          <w:lang w:val="en-GB"/>
+        </w:rPr>
+      </w:pPr>
+      <w:r>
+        <w:rPr>
+          <w:lang w:val="en-GB"/>
+        </w:rPr>
+        <w:t>if(</w:t>
+      </w:r>
+      <w:proofErr w:type="spellStart"/>
+      <w:r>
+        <w:rPr>
+          <w:lang w:val="en-GB"/>
+        </w:rPr>
+        <w:t>G.hasReturn</w:t>
+      </w:r>
+      <w:proofErr w:type="spellEnd"/>
+      <w:r>
+        <w:rPr>
+          <w:lang w:val="en-GB"/>
+        </w:rPr>
+        <w:t xml:space="preserve"> &amp;&amp; </w:t>
+      </w:r>
+      <w:proofErr w:type="spellStart"/>
+      <w:r>
+        <w:rPr>
+          <w:lang w:val="en-GB"/>
+        </w:rPr>
+        <w:t>G.returnType</w:t>
+      </w:r>
+      <w:proofErr w:type="spellEnd"/>
+      <w:r>
+        <w:rPr>
+          <w:lang w:val="en-GB"/>
+        </w:rPr>
+        <w:t xml:space="preserve"> == </w:t>
+      </w:r>
+      <w:proofErr w:type="spellStart"/>
+      <w:r>
+        <w:rPr>
+          <w:lang w:val="en-GB"/>
+        </w:rPr>
+        <w:t>I.Tipo</w:t>
+      </w:r>
+      <w:proofErr w:type="spellEnd"/>
+      <w:r>
+        <w:rPr>
+          <w:lang w:val="en-GB"/>
         </w:rPr>
         <w:t>)</w:t>
-      </w:r>
-      <w:r>
-        <w:rPr>
-          <w:color w:val="000000"/>
-        </w:rPr>
-        <w:t xml:space="preserve"> </w:t>
-      </w:r>
-      <w:r>
-        <w:rPr>
-          <w:color w:val="666600"/>
-        </w:rPr>
-        <w:t>&amp;&amp;</w:t>
-      </w:r>
-      <w:r>
-        <w:rPr>
-          <w:color w:val="000000"/>
-        </w:rPr>
-        <w:t xml:space="preserve"> </w:t>
-      </w:r>
-      <w:proofErr w:type="spellStart"/>
-      <w:r>
-        <w:rPr>
-          <w:color w:val="000000"/>
-        </w:rPr>
-        <w:t>F</w:t>
-      </w:r>
-      <w:r>
-        <w:rPr>
-          <w:color w:val="666600"/>
-        </w:rPr>
-        <w:t>.</w:t>
-      </w:r>
-      <w:r>
-        <w:rPr>
-          <w:color w:val="000000"/>
-        </w:rPr>
-        <w:t>tipo</w:t>
-      </w:r>
-      <w:proofErr w:type="spellEnd"/>
-      <w:r>
-        <w:rPr>
-          <w:color w:val="666600"/>
-        </w:rPr>
-        <w:t>=</w:t>
-      </w:r>
-      <w:proofErr w:type="spellStart"/>
-      <w:r>
-        <w:rPr>
-          <w:color w:val="000000"/>
-        </w:rPr>
-        <w:t>G</w:t>
-      </w:r>
-      <w:r>
-        <w:rPr>
-          <w:color w:val="666600"/>
-        </w:rPr>
-        <w:t>.</w:t>
-      </w:r>
-      <w:r>
-        <w:rPr>
-          <w:color w:val="000000"/>
-        </w:rPr>
-        <w:t>tipo</w:t>
-      </w:r>
-      <w:proofErr w:type="spellEnd"/>
-    </w:p>
-    <w:p>
-      <w:pPr>
-        <w:ind w:firstLine="708"/>
-        <w:rPr>
-          <w:lang w:val="en-GB"/>
-        </w:rPr>
-      </w:pPr>
-      <w:r>
-        <w:rPr>
-          <w:b/>
-          <w:bCs/>
-          <w:lang w:val="en-GB"/>
-        </w:rPr>
-        <w:t>I → function H id</w:t>
-      </w:r>
-      <w:r>
-        <w:rPr>
-          <w:lang w:val="en-GB"/>
-        </w:rPr>
-        <w:t xml:space="preserve"> </w:t>
       </w:r>
     </w:p>
     <w:p>
@@ -937,7 +836,7 @@
         <w:pStyle w:val="HTMLconformatoprevio"/>
         <w:numPr>
           <w:ilvl w:val="0"/>
-          <w:numId w:val="11"/>
+          <w:numId w:val="10"/>
         </w:numPr>
         <w:pBdr>
           <w:top w:val="single" w:sz="6" w:space="2" w:color="888888"/>
@@ -949,50 +848,147 @@
           <w:tab w:val="clear" w:pos="720"/>
         </w:tabs>
         <w:spacing w:before="100" w:beforeAutospacing="1" w:after="100" w:afterAutospacing="1"/>
-        <w:divId w:val="1044139293"/>
-        <w:rPr>
-          <w:lang w:val="en-GB"/>
-        </w:rPr>
-      </w:pPr>
-      <w:r>
-        <w:rPr>
-          <w:lang w:val="en-GB"/>
-        </w:rPr>
-        <w:t>if(!</w:t>
-      </w:r>
-      <w:proofErr w:type="spellStart"/>
-      <w:r>
-        <w:rPr>
-          <w:lang w:val="en-GB"/>
-        </w:rPr>
-        <w:t>comprobarTS</w:t>
-      </w:r>
-      <w:proofErr w:type="spellEnd"/>
-      <w:r>
-        <w:rPr>
-          <w:lang w:val="en-GB"/>
-        </w:rPr>
-        <w:t>(</w:t>
-      </w:r>
-      <w:proofErr w:type="spellStart"/>
-      <w:r>
-        <w:rPr>
-          <w:lang w:val="en-GB"/>
-        </w:rPr>
-        <w:t>id</w:t>
-      </w:r>
-      <w:r>
-        <w:rPr>
-          <w:lang w:val="en-GB"/>
-        </w:rPr>
-        <w:t>.valor</w:t>
-      </w:r>
-      <w:proofErr w:type="spellEnd"/>
-      <w:r>
-        <w:rPr>
-          <w:lang w:val="en-GB"/>
-        </w:rPr>
-        <w:t>)){</w:t>
+      </w:pPr>
+      <w:r>
+        <w:rPr>
+          <w:lang w:val="en-GB"/>
+        </w:rPr>
+        <w:tab/>
+      </w:r>
+      <w:proofErr w:type="spellStart"/>
+      <w:r>
+        <w:t>F.tipo</w:t>
+      </w:r>
+      <w:proofErr w:type="spellEnd"/>
+      <w:r>
+        <w:t xml:space="preserve"> = </w:t>
+      </w:r>
+      <w:proofErr w:type="spellStart"/>
+      <w:r>
+        <w:t>tipoOk</w:t>
+      </w:r>
+      <w:proofErr w:type="spellEnd"/>
+    </w:p>
+    <w:p>
+      <w:pPr>
+        <w:pStyle w:val="HTMLconformatoprevio"/>
+        <w:numPr>
+          <w:ilvl w:val="0"/>
+          <w:numId w:val="10"/>
+        </w:numPr>
+        <w:pBdr>
+          <w:top w:val="single" w:sz="6" w:space="2" w:color="888888"/>
+          <w:left w:val="single" w:sz="6" w:space="2" w:color="888888"/>
+          <w:bottom w:val="single" w:sz="6" w:space="2" w:color="888888"/>
+          <w:right w:val="single" w:sz="6" w:space="2" w:color="888888"/>
+        </w:pBdr>
+        <w:tabs>
+          <w:tab w:val="clear" w:pos="720"/>
+        </w:tabs>
+        <w:spacing w:before="100" w:beforeAutospacing="1" w:after="100" w:afterAutospacing="1"/>
+      </w:pPr>
+      <w:proofErr w:type="spellStart"/>
+      <w:r>
+        <w:t>E</w:t>
+      </w:r>
+      <w:r>
+        <w:t>lse</w:t>
+      </w:r>
+      <w:proofErr w:type="spellEnd"/>
+      <w:r>
+        <w:t>{</w:t>
+      </w:r>
+    </w:p>
+    <w:p>
+      <w:pPr>
+        <w:pStyle w:val="HTMLconformatoprevio"/>
+        <w:numPr>
+          <w:ilvl w:val="0"/>
+          <w:numId w:val="10"/>
+        </w:numPr>
+        <w:pBdr>
+          <w:top w:val="single" w:sz="6" w:space="2" w:color="888888"/>
+          <w:left w:val="single" w:sz="6" w:space="2" w:color="888888"/>
+          <w:bottom w:val="single" w:sz="6" w:space="2" w:color="888888"/>
+          <w:right w:val="single" w:sz="6" w:space="2" w:color="888888"/>
+        </w:pBdr>
+        <w:spacing w:before="100" w:beforeAutospacing="1" w:after="100" w:afterAutospacing="1"/>
+      </w:pPr>
+      <w:r>
+        <w:tab/>
+      </w:r>
+      <w:proofErr w:type="spellStart"/>
+      <w:r>
+        <w:t>F.tipo</w:t>
+      </w:r>
+      <w:proofErr w:type="spellEnd"/>
+      <w:r>
+        <w:t xml:space="preserve"> = </w:t>
+      </w:r>
+      <w:proofErr w:type="spellStart"/>
+      <w:r>
+        <w:t>tipoError</w:t>
+      </w:r>
+      <w:proofErr w:type="spellEnd"/>
+    </w:p>
+    <w:p>
+      <w:pPr>
+        <w:pStyle w:val="HTMLconformatoprevio"/>
+        <w:numPr>
+          <w:ilvl w:val="0"/>
+          <w:numId w:val="10"/>
+        </w:numPr>
+        <w:pBdr>
+          <w:top w:val="single" w:sz="6" w:space="2" w:color="888888"/>
+          <w:left w:val="single" w:sz="6" w:space="2" w:color="888888"/>
+          <w:bottom w:val="single" w:sz="6" w:space="2" w:color="888888"/>
+          <w:right w:val="single" w:sz="6" w:space="2" w:color="888888"/>
+        </w:pBdr>
+        <w:spacing w:before="100" w:beforeAutospacing="1" w:after="100" w:afterAutospacing="1"/>
+      </w:pPr>
+      <w:r>
+        <w:t xml:space="preserve">  Error()</w:t>
+      </w:r>
+    </w:p>
+    <w:p>
+      <w:pPr>
+        <w:pStyle w:val="HTMLconformatoprevio"/>
+        <w:numPr>
+          <w:ilvl w:val="0"/>
+          <w:numId w:val="10"/>
+        </w:numPr>
+        <w:pBdr>
+          <w:top w:val="single" w:sz="6" w:space="2" w:color="888888"/>
+          <w:left w:val="single" w:sz="6" w:space="2" w:color="888888"/>
+          <w:bottom w:val="single" w:sz="6" w:space="2" w:color="888888"/>
+          <w:right w:val="single" w:sz="6" w:space="2" w:color="888888"/>
+        </w:pBdr>
+        <w:spacing w:before="100" w:beforeAutospacing="1" w:after="100" w:afterAutospacing="1"/>
+      </w:pPr>
+      <w:r>
+        <w:t>}</w:t>
+      </w:r>
+    </w:p>
+    <w:p>
+      <w:pPr>
+        <w:ind w:firstLine="708"/>
+        <w:rPr>
+          <w:lang w:val="en-GB"/>
+        </w:rPr>
+      </w:pPr>
+      <w:r>
+        <w:rPr>
+          <w:b/>
+          <w:bCs/>
+          <w:lang w:val="en-GB"/>
+        </w:rPr>
+        <w:t>I → function H id</w:t>
+      </w:r>
+      <w:r>
+        <w:rPr>
+          <w:lang w:val="en-GB"/>
+        </w:rPr>
+        <w:t xml:space="preserve"> </w:t>
       </w:r>
     </w:p>
     <w:p>
@@ -1018,61 +1014,21 @@
         <w:rPr>
           <w:lang w:val="en-GB"/>
         </w:rPr>
-        <w:t xml:space="preserve"> </w:t>
-      </w:r>
-      <w:r>
-        <w:rPr>
-          <w:lang w:val="en-GB"/>
-        </w:rPr>
-        <w:tab/>
-      </w:r>
-      <w:r>
-        <w:rPr>
-          <w:lang w:val="en-GB"/>
-        </w:rPr>
-        <w:t xml:space="preserve">int </w:t>
-      </w:r>
-      <w:proofErr w:type="spellStart"/>
-      <w:r>
-        <w:rPr>
-          <w:lang w:val="en-GB"/>
-        </w:rPr>
-        <w:t>codigoTS</w:t>
-      </w:r>
-      <w:proofErr w:type="spellEnd"/>
-      <w:r>
-        <w:rPr>
-          <w:lang w:val="en-GB"/>
-        </w:rPr>
-        <w:t xml:space="preserve"> = </w:t>
-      </w:r>
-      <w:proofErr w:type="spellStart"/>
-      <w:r>
-        <w:rPr>
-          <w:lang w:val="en-GB"/>
-        </w:rPr>
-        <w:t>insertarFuncion</w:t>
-      </w:r>
-      <w:proofErr w:type="spellEnd"/>
-      <w:r>
-        <w:rPr>
-          <w:lang w:val="en-GB"/>
-        </w:rPr>
-        <w:t>(</w:t>
-      </w:r>
-      <w:proofErr w:type="spellStart"/>
-      <w:r>
-        <w:rPr>
-          <w:lang w:val="en-GB"/>
-        </w:rPr>
-        <w:t>id,h.tipo</w:t>
-      </w:r>
-      <w:proofErr w:type="spellEnd"/>
-      <w:r>
-        <w:rPr>
-          <w:lang w:val="en-GB"/>
-        </w:rPr>
-        <w:t>)</w:t>
+        <w:t>if(!</w:t>
+      </w:r>
+      <w:proofErr w:type="spellStart"/>
+      <w:r>
+        <w:rPr>
+          <w:lang w:val="en-GB"/>
+        </w:rPr>
+        <w:t>estaTS</w:t>
+      </w:r>
+      <w:proofErr w:type="spellEnd"/>
+      <w:r>
+        <w:rPr>
+          <w:lang w:val="en-GB"/>
+        </w:rPr>
+        <w:t>(id))</w:t>
       </w:r>
     </w:p>
     <w:p>
@@ -1088,80 +1044,38 @@
           <w:bottom w:val="single" w:sz="6" w:space="2" w:color="888888"/>
           <w:right w:val="single" w:sz="6" w:space="2" w:color="888888"/>
         </w:pBdr>
-        <w:tabs>
-          <w:tab w:val="clear" w:pos="720"/>
-        </w:tabs>
         <w:spacing w:before="100" w:beforeAutospacing="1" w:after="100" w:afterAutospacing="1"/>
         <w:divId w:val="1044139293"/>
-      </w:pPr>
-      <w:r>
-        <w:rPr>
-          <w:color w:val="000000"/>
-        </w:rPr>
-        <w:t xml:space="preserve"> </w:t>
-      </w:r>
-      <w:r>
-        <w:rPr>
-          <w:color w:val="000000"/>
+        <w:rPr>
+          <w:lang w:val="en-GB"/>
+        </w:rPr>
+      </w:pPr>
+      <w:r>
+        <w:rPr>
+          <w:lang w:val="en-GB"/>
         </w:rPr>
         <w:tab/>
       </w:r>
       <w:proofErr w:type="spellStart"/>
       <w:r>
         <w:rPr>
-          <w:color w:val="000000"/>
-        </w:rPr>
-        <w:t>I</w:t>
-      </w:r>
-      <w:r>
-        <w:rPr>
-          <w:color w:val="666600"/>
-        </w:rPr>
-        <w:t>.</w:t>
-      </w:r>
-      <w:r>
-        <w:rPr>
-          <w:color w:val="000000"/>
-        </w:rPr>
-        <w:t>tipo</w:t>
-      </w:r>
-      <w:proofErr w:type="spellEnd"/>
-      <w:r>
-        <w:rPr>
-          <w:color w:val="000000"/>
-        </w:rPr>
-        <w:t xml:space="preserve"> </w:t>
-      </w:r>
-      <w:r>
-        <w:rPr>
-          <w:color w:val="666600"/>
-        </w:rPr>
-        <w:t>=</w:t>
-      </w:r>
-      <w:r>
-        <w:rPr>
-          <w:color w:val="000000"/>
-        </w:rPr>
-        <w:t xml:space="preserve"> </w:t>
-      </w:r>
-      <w:proofErr w:type="spellStart"/>
-      <w:r>
-        <w:rPr>
-          <w:color w:val="000000"/>
-        </w:rPr>
-        <w:t>H</w:t>
-      </w:r>
-      <w:r>
-        <w:rPr>
-          <w:color w:val="666600"/>
-        </w:rPr>
-        <w:t>.</w:t>
-      </w:r>
-      <w:r>
-        <w:rPr>
-          <w:color w:val="000000"/>
-        </w:rPr>
-        <w:t>tipo</w:t>
+          <w:lang w:val="en-GB"/>
+        </w:rPr>
+        <w:t>I.tipo</w:t>
+      </w:r>
+      <w:proofErr w:type="spellEnd"/>
+      <w:r>
+        <w:rPr>
+          <w:lang w:val="en-GB"/>
+        </w:rPr>
+        <w:t xml:space="preserve"> = </w:t>
+      </w:r>
+      <w:proofErr w:type="spellStart"/>
+      <w:r>
+        <w:rPr>
+          <w:lang w:val="en-GB"/>
+        </w:rPr>
+        <w:t>H.tipo</w:t>
       </w:r>
       <w:proofErr w:type="spellEnd"/>
     </w:p>
@@ -1178,76 +1092,18 @@
           <w:bottom w:val="single" w:sz="6" w:space="2" w:color="888888"/>
           <w:right w:val="single" w:sz="6" w:space="2" w:color="888888"/>
         </w:pBdr>
-        <w:tabs>
-          <w:tab w:val="clear" w:pos="720"/>
-        </w:tabs>
         <w:spacing w:before="100" w:beforeAutospacing="1" w:after="100" w:afterAutospacing="1"/>
         <w:divId w:val="1044139293"/>
-      </w:pPr>
-      <w:r>
-        <w:rPr>
-          <w:color w:val="000000"/>
-        </w:rPr>
-        <w:t xml:space="preserve"> </w:t>
-      </w:r>
-      <w:r>
-        <w:rPr>
-          <w:color w:val="000000"/>
-        </w:rPr>
-        <w:tab/>
-      </w:r>
-      <w:proofErr w:type="spellStart"/>
-      <w:r>
-        <w:rPr>
-          <w:color w:val="000000"/>
-        </w:rPr>
-        <w:t>I</w:t>
-      </w:r>
-      <w:r>
-        <w:rPr>
-          <w:color w:val="666600"/>
-        </w:rPr>
-        <w:t>.</w:t>
-      </w:r>
-      <w:r>
-        <w:rPr>
-          <w:color w:val="000000"/>
-        </w:rPr>
-        <w:t>id</w:t>
-      </w:r>
-      <w:proofErr w:type="spellEnd"/>
-      <w:r>
-        <w:rPr>
-          <w:color w:val="000000"/>
-        </w:rPr>
-        <w:t xml:space="preserve"> </w:t>
-      </w:r>
-      <w:r>
-        <w:rPr>
-          <w:color w:val="666600"/>
-        </w:rPr>
-        <w:t>=</w:t>
-      </w:r>
-      <w:r>
-        <w:rPr>
-          <w:color w:val="000000"/>
-        </w:rPr>
-        <w:t xml:space="preserve"> </w:t>
-      </w:r>
-      <w:proofErr w:type="spellStart"/>
-      <w:r>
-        <w:rPr>
-          <w:color w:val="000000"/>
-        </w:rPr>
-        <w:t>c</w:t>
-      </w:r>
-      <w:r>
-        <w:rPr>
-          <w:color w:val="000000"/>
-        </w:rPr>
-        <w:t>odigoTS</w:t>
-      </w:r>
-      <w:proofErr w:type="spellEnd"/>
+        <w:rPr>
+          <w:lang w:val="en-GB"/>
+        </w:rPr>
+      </w:pPr>
+      <w:r>
+        <w:rPr>
+          <w:lang w:val="en-GB"/>
+        </w:rPr>
+        <w:t>else{</w:t>
+      </w:r>
     </w:p>
     <w:p>
       <w:pPr>
@@ -1262,9 +1118,6 @@
           <w:bottom w:val="single" w:sz="6" w:space="2" w:color="888888"/>
           <w:right w:val="single" w:sz="6" w:space="2" w:color="888888"/>
         </w:pBdr>
-        <w:tabs>
-          <w:tab w:val="clear" w:pos="720"/>
-        </w:tabs>
         <w:spacing w:before="100" w:beforeAutospacing="1" w:after="100" w:afterAutospacing="1"/>
         <w:divId w:val="1044139293"/>
         <w:rPr>
@@ -1273,23 +1126,30 @@
       </w:pPr>
       <w:r>
         <w:rPr>
-          <w:color w:val="000000"/>
-        </w:rPr>
-        <w:t xml:space="preserve"> </w:t>
-      </w:r>
-      <w:r>
-        <w:rPr>
-          <w:color w:val="000000"/>
+          <w:lang w:val="en-GB"/>
         </w:rPr>
         <w:tab/>
       </w:r>
       <w:proofErr w:type="spellStart"/>
       <w:r>
         <w:rPr>
-          <w:color w:val="000000"/>
-          <w:lang w:val="en-GB"/>
-        </w:rPr>
-        <w:t>tsEnFuncion</w:t>
+          <w:lang w:val="en-GB"/>
+        </w:rPr>
+        <w:t>I.tipo</w:t>
+      </w:r>
+      <w:proofErr w:type="spellEnd"/>
+      <w:r>
+        <w:rPr>
+          <w:lang w:val="en-GB"/>
+        </w:rPr>
+        <w:t xml:space="preserve"> = </w:t>
+      </w:r>
+      <w:proofErr w:type="spellStart"/>
+      <w:r>
+        <w:rPr>
+          <w:lang w:val="en-GB"/>
+        </w:rPr>
+        <w:t>tipoError</w:t>
       </w:r>
       <w:proofErr w:type="spellEnd"/>
     </w:p>
@@ -1306,9 +1166,6 @@
           <w:bottom w:val="single" w:sz="6" w:space="2" w:color="888888"/>
           <w:right w:val="single" w:sz="6" w:space="2" w:color="888888"/>
         </w:pBdr>
-        <w:tabs>
-          <w:tab w:val="clear" w:pos="720"/>
-        </w:tabs>
         <w:spacing w:before="100" w:beforeAutospacing="1" w:after="100" w:afterAutospacing="1"/>
         <w:divId w:val="1044139293"/>
         <w:rPr>
@@ -1319,7 +1176,8 @@
         <w:rPr>
           <w:lang w:val="en-GB"/>
         </w:rPr>
-        <w:t>}else{</w:t>
+        <w:tab/>
+        <w:t>error()</w:t>
       </w:r>
     </w:p>
     <w:p>
@@ -1335,60 +1193,6 @@
           <w:bottom w:val="single" w:sz="6" w:space="2" w:color="888888"/>
           <w:right w:val="single" w:sz="6" w:space="2" w:color="888888"/>
         </w:pBdr>
-        <w:tabs>
-          <w:tab w:val="clear" w:pos="720"/>
-        </w:tabs>
-        <w:spacing w:before="100" w:beforeAutospacing="1" w:after="100" w:afterAutospacing="1"/>
-        <w:divId w:val="1044139293"/>
-      </w:pPr>
-      <w:r>
-        <w:t xml:space="preserve"> </w:t>
-      </w:r>
-      <w:r>
-        <w:tab/>
-      </w:r>
-      <w:r>
-        <w:t>Error(“</w:t>
-      </w:r>
-      <w:proofErr w:type="spellStart"/>
-      <w:r>
-        <w:t>Funcion</w:t>
-      </w:r>
-      <w:proofErr w:type="spellEnd"/>
-      <w:r>
-        <w:t xml:space="preserve"> o nombre de </w:t>
-      </w:r>
-      <w:proofErr w:type="spellStart"/>
-      <w:r>
-        <w:t>funcion</w:t>
-      </w:r>
-      <w:proofErr w:type="spellEnd"/>
-      <w:r>
-        <w:t xml:space="preserve"> ya declarad</w:t>
-      </w:r>
-      <w:r>
-        <w:t>o</w:t>
-      </w:r>
-      <w:r>
-        <w:t>”)</w:t>
-      </w:r>
-    </w:p>
-    <w:p>
-      <w:pPr>
-        <w:pStyle w:val="HTMLconformatoprevio"/>
-        <w:numPr>
-          <w:ilvl w:val="0"/>
-          <w:numId w:val="11"/>
-        </w:numPr>
-        <w:pBdr>
-          <w:top w:val="single" w:sz="6" w:space="2" w:color="888888"/>
-          <w:left w:val="single" w:sz="6" w:space="2" w:color="888888"/>
-          <w:bottom w:val="single" w:sz="6" w:space="2" w:color="888888"/>
-          <w:right w:val="single" w:sz="6" w:space="2" w:color="888888"/>
-        </w:pBdr>
-        <w:tabs>
-          <w:tab w:val="clear" w:pos="720"/>
-        </w:tabs>
         <w:spacing w:before="100" w:beforeAutospacing="1" w:after="100" w:afterAutospacing="1"/>
         <w:divId w:val="1044139293"/>
         <w:rPr>
@@ -1435,117 +1239,89 @@
         </w:tabs>
         <w:spacing w:before="100" w:beforeAutospacing="1" w:after="100" w:afterAutospacing="1"/>
         <w:divId w:val="1293026203"/>
-      </w:pPr>
-      <w:proofErr w:type="spellStart"/>
-      <w:r>
-        <w:rPr>
-          <w:color w:val="000000"/>
-        </w:rPr>
-        <w:t>J</w:t>
-      </w:r>
-      <w:r>
-        <w:rPr>
-          <w:color w:val="666600"/>
-        </w:rPr>
-        <w:t>.</w:t>
-      </w:r>
-      <w:r>
-        <w:rPr>
-          <w:color w:val="000000"/>
-        </w:rPr>
-        <w:t>numeros</w:t>
-      </w:r>
-      <w:proofErr w:type="spellEnd"/>
-      <w:r>
-        <w:rPr>
-          <w:color w:val="666600"/>
-        </w:rPr>
-        <w:t>=</w:t>
-      </w:r>
-      <w:proofErr w:type="spellStart"/>
-      <w:r>
-        <w:rPr>
-          <w:color w:val="000000"/>
-        </w:rPr>
-        <w:t>A</w:t>
-      </w:r>
-      <w:r>
-        <w:rPr>
-          <w:color w:val="666600"/>
-        </w:rPr>
-        <w:t>.</w:t>
-      </w:r>
-      <w:r>
-        <w:rPr>
-          <w:color w:val="000000"/>
-        </w:rPr>
-        <w:t>numeros</w:t>
-      </w:r>
-      <w:proofErr w:type="spellEnd"/>
-      <w:r>
-        <w:rPr>
-          <w:color w:val="000000"/>
-        </w:rPr>
-        <w:t xml:space="preserve"> </w:t>
-      </w:r>
-      <w:r>
-        <w:rPr>
-          <w:color w:val="666600"/>
-        </w:rPr>
-        <w:t>&amp;&amp;</w:t>
-      </w:r>
-      <w:r>
-        <w:rPr>
-          <w:color w:val="000000"/>
-        </w:rPr>
-        <w:t xml:space="preserve"> </w:t>
-      </w:r>
-      <w:proofErr w:type="spellStart"/>
-      <w:r>
-        <w:rPr>
-          <w:color w:val="000000"/>
-        </w:rPr>
-        <w:t>J</w:t>
-      </w:r>
-      <w:r>
-        <w:rPr>
-          <w:color w:val="666600"/>
-        </w:rPr>
-        <w:t>.</w:t>
-      </w:r>
-      <w:r>
-        <w:rPr>
-          <w:color w:val="000000"/>
-        </w:rPr>
-        <w:t>tipos</w:t>
-      </w:r>
-      <w:proofErr w:type="spellEnd"/>
-      <w:r>
-        <w:rPr>
-          <w:color w:val="666600"/>
-        </w:rPr>
-        <w:t>=</w:t>
-      </w:r>
-      <w:proofErr w:type="spellStart"/>
-      <w:r>
-        <w:rPr>
-          <w:color w:val="000000"/>
-        </w:rPr>
-        <w:t>A</w:t>
-      </w:r>
-      <w:r>
-        <w:rPr>
-          <w:color w:val="666600"/>
-        </w:rPr>
-        <w:t>.</w:t>
-      </w:r>
-      <w:r>
-        <w:rPr>
-          <w:color w:val="000000"/>
-        </w:rPr>
-        <w:t>tipos</w:t>
-      </w:r>
-      <w:proofErr w:type="spellEnd"/>
+        <w:rPr>
+          <w:color w:val="000000"/>
+        </w:rPr>
+      </w:pPr>
+      <w:proofErr w:type="spellStart"/>
+      <w:r>
+        <w:rPr>
+          <w:color w:val="000000"/>
+        </w:rPr>
+        <w:t>insertarDatosFuncionTS</w:t>
+      </w:r>
+      <w:proofErr w:type="spellEnd"/>
+      <w:r>
+        <w:rPr>
+          <w:color w:val="000000"/>
+        </w:rPr>
+        <w:t>(</w:t>
+      </w:r>
+      <w:proofErr w:type="spellStart"/>
+      <w:r>
+        <w:rPr>
+          <w:color w:val="000000"/>
+        </w:rPr>
+        <w:t>idUltimaFuncion,A.numeros,A.tipos</w:t>
+      </w:r>
+      <w:proofErr w:type="spellEnd"/>
+      <w:r>
+        <w:rPr>
+          <w:color w:val="000000"/>
+        </w:rPr>
+        <w:t>)</w:t>
+      </w:r>
+    </w:p>
+    <w:p>
+      <w:pPr>
+        <w:pStyle w:val="HTMLconformatoprevio"/>
+        <w:numPr>
+          <w:ilvl w:val="0"/>
+          <w:numId w:val="12"/>
+        </w:numPr>
+        <w:pBdr>
+          <w:top w:val="single" w:sz="6" w:space="2" w:color="888888"/>
+          <w:left w:val="single" w:sz="6" w:space="2" w:color="888888"/>
+          <w:bottom w:val="single" w:sz="6" w:space="2" w:color="888888"/>
+          <w:right w:val="single" w:sz="6" w:space="2" w:color="888888"/>
+        </w:pBdr>
+        <w:spacing w:before="100" w:beforeAutospacing="1" w:after="100" w:afterAutospacing="1"/>
+        <w:divId w:val="1293026203"/>
+      </w:pPr>
+      <w:r>
+        <w:rPr>
+          <w:color w:val="000000"/>
+        </w:rPr>
+        <w:t xml:space="preserve"># Se almacena el ultimo id de la </w:t>
+      </w:r>
+      <w:proofErr w:type="spellStart"/>
+      <w:r>
+        <w:rPr>
+          <w:color w:val="000000"/>
+        </w:rPr>
+        <w:t>funcion</w:t>
+      </w:r>
+      <w:proofErr w:type="spellEnd"/>
+      <w:r>
+        <w:rPr>
+          <w:color w:val="000000"/>
+        </w:rPr>
+        <w:t xml:space="preserve"> usado(Permitiendo recursividad dentro de la </w:t>
+      </w:r>
+      <w:proofErr w:type="spellStart"/>
+      <w:r>
+        <w:rPr>
+          <w:color w:val="000000"/>
+        </w:rPr>
+        <w:t>funcion</w:t>
+      </w:r>
+      <w:proofErr w:type="spellEnd"/>
+      <w:r>
+        <w:rPr>
+          <w:color w:val="000000"/>
+        </w:rPr>
+        <w:t>)</w:t>
+      </w:r>
     </w:p>
     <w:p>
       <w:pPr>
@@ -1580,63 +1356,115 @@
         </w:tabs>
         <w:spacing w:before="100" w:beforeAutospacing="1" w:after="100" w:afterAutospacing="1"/>
         <w:divId w:val="168061344"/>
-      </w:pPr>
-      <w:proofErr w:type="spellStart"/>
-      <w:r>
-        <w:rPr>
-          <w:color w:val="000000"/>
-        </w:rPr>
-        <w:t>G</w:t>
-      </w:r>
-      <w:r>
-        <w:rPr>
-          <w:color w:val="666600"/>
-        </w:rPr>
-        <w:t>.</w:t>
-      </w:r>
-      <w:r>
-        <w:rPr>
-          <w:color w:val="000000"/>
-        </w:rPr>
-        <w:t>atributos</w:t>
-      </w:r>
-      <w:proofErr w:type="spellEnd"/>
-      <w:r>
-        <w:rPr>
-          <w:color w:val="000000"/>
-        </w:rPr>
-        <w:t xml:space="preserve"> </w:t>
-      </w:r>
-      <w:r>
-        <w:rPr>
-          <w:color w:val="666600"/>
-        </w:rPr>
-        <w:t>=</w:t>
-      </w:r>
-      <w:r>
-        <w:rPr>
-          <w:color w:val="000000"/>
-        </w:rPr>
-        <w:t xml:space="preserve"> </w:t>
-      </w:r>
-      <w:proofErr w:type="spellStart"/>
-      <w:r>
-        <w:rPr>
-          <w:color w:val="000000"/>
-        </w:rPr>
-        <w:t>C</w:t>
-      </w:r>
-      <w:r>
-        <w:rPr>
-          <w:color w:val="666600"/>
-        </w:rPr>
-        <w:t>.</w:t>
-      </w:r>
-      <w:r>
-        <w:rPr>
-          <w:color w:val="000000"/>
-        </w:rPr>
-        <w:t>atributos</w:t>
+        <w:rPr>
+          <w:color w:val="000000"/>
+        </w:rPr>
+      </w:pPr>
+      <w:proofErr w:type="spellStart"/>
+      <w:r>
+        <w:rPr>
+          <w:color w:val="000000"/>
+        </w:rPr>
+        <w:lastRenderedPageBreak/>
+        <w:t>G.tipo</w:t>
+      </w:r>
+      <w:proofErr w:type="spellEnd"/>
+      <w:r>
+        <w:rPr>
+          <w:color w:val="000000"/>
+        </w:rPr>
+        <w:t xml:space="preserve"> = </w:t>
+      </w:r>
+      <w:proofErr w:type="spellStart"/>
+      <w:r>
+        <w:rPr>
+          <w:color w:val="000000"/>
+        </w:rPr>
+        <w:t>C.tipo</w:t>
+      </w:r>
+      <w:proofErr w:type="spellEnd"/>
+    </w:p>
+    <w:p>
+      <w:pPr>
+        <w:pStyle w:val="HTMLconformatoprevio"/>
+        <w:numPr>
+          <w:ilvl w:val="0"/>
+          <w:numId w:val="13"/>
+        </w:numPr>
+        <w:pBdr>
+          <w:top w:val="single" w:sz="6" w:space="2" w:color="888888"/>
+          <w:left w:val="single" w:sz="6" w:space="2" w:color="888888"/>
+          <w:bottom w:val="single" w:sz="6" w:space="2" w:color="888888"/>
+          <w:right w:val="single" w:sz="6" w:space="2" w:color="888888"/>
+        </w:pBdr>
+        <w:tabs>
+          <w:tab w:val="clear" w:pos="720"/>
+        </w:tabs>
+        <w:spacing w:before="100" w:beforeAutospacing="1" w:after="100" w:afterAutospacing="1"/>
+        <w:divId w:val="168061344"/>
+        <w:rPr>
+          <w:color w:val="000000"/>
+        </w:rPr>
+      </w:pPr>
+      <w:proofErr w:type="spellStart"/>
+      <w:r>
+        <w:rPr>
+          <w:color w:val="000000"/>
+        </w:rPr>
+        <w:t>G.returnType</w:t>
+      </w:r>
+      <w:proofErr w:type="spellEnd"/>
+      <w:r>
+        <w:rPr>
+          <w:color w:val="000000"/>
+        </w:rPr>
+        <w:t xml:space="preserve"> = </w:t>
+      </w:r>
+      <w:proofErr w:type="spellStart"/>
+      <w:r>
+        <w:rPr>
+          <w:color w:val="000000"/>
+        </w:rPr>
+        <w:t>C.returnType</w:t>
+      </w:r>
+      <w:proofErr w:type="spellEnd"/>
+    </w:p>
+    <w:p>
+      <w:pPr>
+        <w:pStyle w:val="HTMLconformatoprevio"/>
+        <w:numPr>
+          <w:ilvl w:val="0"/>
+          <w:numId w:val="13"/>
+        </w:numPr>
+        <w:pBdr>
+          <w:top w:val="single" w:sz="6" w:space="2" w:color="888888"/>
+          <w:left w:val="single" w:sz="6" w:space="2" w:color="888888"/>
+          <w:bottom w:val="single" w:sz="6" w:space="2" w:color="888888"/>
+          <w:right w:val="single" w:sz="6" w:space="2" w:color="888888"/>
+        </w:pBdr>
+        <w:spacing w:before="100" w:beforeAutospacing="1" w:after="100" w:afterAutospacing="1"/>
+        <w:divId w:val="168061344"/>
+      </w:pPr>
+      <w:proofErr w:type="spellStart"/>
+      <w:r>
+        <w:rPr>
+          <w:color w:val="000000"/>
+        </w:rPr>
+        <w:t>G.hasReturn</w:t>
+      </w:r>
+      <w:proofErr w:type="spellEnd"/>
+      <w:r>
+        <w:rPr>
+          <w:color w:val="000000"/>
+        </w:rPr>
+        <w:t xml:space="preserve"> = </w:t>
+      </w:r>
+      <w:proofErr w:type="spellStart"/>
+      <w:r>
+        <w:rPr>
+          <w:color w:val="000000"/>
+        </w:rPr>
+        <w:t>C.hasReturn</w:t>
       </w:r>
       <w:proofErr w:type="spellEnd"/>
     </w:p>
@@ -1676,7 +1504,6 @@
         <w:rPr>
           <w:color w:val="000000"/>
         </w:rPr>
-        <w:lastRenderedPageBreak/>
         <w:t>H</w:t>
       </w:r>
       <w:r>
@@ -2583,126 +2410,37 @@
         </w:tabs>
         <w:spacing w:before="100" w:beforeAutospacing="1" w:after="100" w:afterAutospacing="1"/>
         <w:divId w:val="1900045828"/>
-      </w:pPr>
-      <w:proofErr w:type="spellStart"/>
-      <w:r>
-        <w:rPr>
-          <w:color w:val="000000"/>
-        </w:rPr>
-        <w:t>C</w:t>
-      </w:r>
-      <w:r>
-        <w:rPr>
-          <w:color w:val="666600"/>
-        </w:rPr>
-        <w:t>.</w:t>
-      </w:r>
-      <w:r>
-        <w:rPr>
-          <w:color w:val="000000"/>
-        </w:rPr>
-        <w:t>tipo</w:t>
-      </w:r>
-      <w:proofErr w:type="spellEnd"/>
-      <w:r>
-        <w:rPr>
-          <w:color w:val="000000"/>
-        </w:rPr>
-        <w:t xml:space="preserve"> </w:t>
-      </w:r>
-      <w:r>
-        <w:rPr>
-          <w:color w:val="666600"/>
-        </w:rPr>
-        <w:t>=</w:t>
-      </w:r>
-      <w:r>
-        <w:rPr>
-          <w:color w:val="000000"/>
-        </w:rPr>
-        <w:t xml:space="preserve"> </w:t>
-      </w:r>
-      <w:r>
-        <w:rPr>
-          <w:color w:val="666600"/>
-        </w:rPr>
-        <w:t>(</w:t>
-      </w:r>
-      <w:proofErr w:type="spellStart"/>
-      <w:r>
-        <w:rPr>
-          <w:color w:val="000000"/>
-        </w:rPr>
-        <w:t>B</w:t>
-      </w:r>
-      <w:r>
-        <w:rPr>
-          <w:color w:val="666600"/>
-        </w:rPr>
-        <w:t>.</w:t>
-      </w:r>
-      <w:r>
-        <w:rPr>
-          <w:color w:val="000000"/>
-        </w:rPr>
-        <w:t>tipo</w:t>
-      </w:r>
-      <w:proofErr w:type="spellEnd"/>
-      <w:r>
-        <w:rPr>
-          <w:color w:val="000000"/>
-        </w:rPr>
-        <w:t xml:space="preserve"> </w:t>
-      </w:r>
-      <w:r>
-        <w:rPr>
-          <w:color w:val="666600"/>
-        </w:rPr>
-        <w:t>=</w:t>
-      </w:r>
-      <w:r>
-        <w:rPr>
-          <w:color w:val="000000"/>
-        </w:rPr>
-        <w:t xml:space="preserve"> </w:t>
-      </w:r>
-      <w:proofErr w:type="spellStart"/>
-      <w:r>
-        <w:rPr>
-          <w:color w:val="000000"/>
-        </w:rPr>
-        <w:t>C</w:t>
-      </w:r>
-      <w:r>
-        <w:rPr>
-          <w:color w:val="666600"/>
-        </w:rPr>
-        <w:t>.</w:t>
-      </w:r>
-      <w:r>
-        <w:rPr>
-          <w:color w:val="000000"/>
-        </w:rPr>
-        <w:t>tipo</w:t>
-      </w:r>
-      <w:proofErr w:type="spellEnd"/>
-      <w:r>
-        <w:rPr>
-          <w:color w:val="000000"/>
-        </w:rPr>
-        <w:t xml:space="preserve"> </w:t>
-      </w:r>
-      <w:r>
-        <w:rPr>
-          <w:color w:val="666600"/>
-        </w:rPr>
-        <w:t>=</w:t>
-      </w:r>
-      <w:r>
-        <w:rPr>
-          <w:color w:val="000000"/>
-        </w:rPr>
-        <w:t xml:space="preserve"> </w:t>
+        <w:rPr>
+          <w:color w:val="000000"/>
+        </w:rPr>
+      </w:pPr>
+      <w:proofErr w:type="spellStart"/>
+      <w:r>
+        <w:rPr>
+          <w:color w:val="000000"/>
+        </w:rPr>
+        <w:t>C.tipo</w:t>
+      </w:r>
+      <w:proofErr w:type="spellEnd"/>
+      <w:r>
+        <w:rPr>
+          <w:color w:val="000000"/>
+        </w:rPr>
+        <w:t xml:space="preserve"> = (</w:t>
+      </w:r>
+      <w:proofErr w:type="spellStart"/>
+      <w:r>
+        <w:rPr>
+          <w:color w:val="000000"/>
+        </w:rPr>
+        <w:t>B.tipo</w:t>
+      </w:r>
+      <w:proofErr w:type="spellEnd"/>
+      <w:r>
+        <w:rPr>
+          <w:color w:val="000000"/>
+        </w:rPr>
+        <w:t xml:space="preserve"> = C1.tipo = </w:t>
       </w:r>
       <w:proofErr w:type="spellStart"/>
       <w:r>
@@ -2714,15 +2452,9 @@
       <w:proofErr w:type="spellEnd"/>
       <w:r>
         <w:rPr>
-          <w:color w:val="666600"/>
-        </w:rPr>
-        <w:t>)?</w:t>
-      </w:r>
-      <w:r>
-        <w:rPr>
-          <w:color w:val="000000"/>
-        </w:rPr>
-        <w:t xml:space="preserve"> </w:t>
+          <w:color w:val="000000"/>
+        </w:rPr>
+        <w:t xml:space="preserve">)? </w:t>
       </w:r>
       <w:proofErr w:type="spellStart"/>
       <w:r>
@@ -2736,19 +2468,7 @@
         <w:rPr>
           <w:color w:val="000000"/>
         </w:rPr>
-        <w:t xml:space="preserve"> </w:t>
-      </w:r>
-      <w:r>
-        <w:rPr>
-          <w:color w:val="666600"/>
-        </w:rPr>
-        <w:t>:</w:t>
-      </w:r>
-      <w:r>
-        <w:rPr>
-          <w:color w:val="000000"/>
-        </w:rPr>
-        <w:t xml:space="preserve"> </w:t>
+        <w:t xml:space="preserve"> : (</w:t>
       </w:r>
       <w:proofErr w:type="spellStart"/>
       <w:r>
@@ -2758,6 +2478,238 @@
         <w:t>tipoError</w:t>
       </w:r>
       <w:proofErr w:type="spellEnd"/>
+      <w:r>
+        <w:rPr>
+          <w:color w:val="000000"/>
+        </w:rPr>
+        <w:t xml:space="preserve"> &amp;&amp; Error() ) </w:t>
+      </w:r>
+    </w:p>
+    <w:p>
+      <w:pPr>
+        <w:pStyle w:val="HTMLconformatoprevio"/>
+        <w:numPr>
+          <w:ilvl w:val="0"/>
+          <w:numId w:val="20"/>
+        </w:numPr>
+        <w:pBdr>
+          <w:top w:val="single" w:sz="6" w:space="2" w:color="888888"/>
+          <w:left w:val="single" w:sz="6" w:space="2" w:color="888888"/>
+          <w:bottom w:val="single" w:sz="6" w:space="2" w:color="888888"/>
+          <w:right w:val="single" w:sz="6" w:space="2" w:color="888888"/>
+        </w:pBdr>
+        <w:tabs>
+          <w:tab w:val="clear" w:pos="720"/>
+        </w:tabs>
+        <w:spacing w:before="100" w:beforeAutospacing="1" w:after="100" w:afterAutospacing="1"/>
+        <w:divId w:val="1900045828"/>
+        <w:rPr>
+          <w:color w:val="000000"/>
+        </w:rPr>
+      </w:pPr>
+    </w:p>
+    <w:p>
+      <w:pPr>
+        <w:pStyle w:val="HTMLconformatoprevio"/>
+        <w:numPr>
+          <w:ilvl w:val="0"/>
+          <w:numId w:val="20"/>
+        </w:numPr>
+        <w:pBdr>
+          <w:top w:val="single" w:sz="6" w:space="2" w:color="888888"/>
+          <w:left w:val="single" w:sz="6" w:space="2" w:color="888888"/>
+          <w:bottom w:val="single" w:sz="6" w:space="2" w:color="888888"/>
+          <w:right w:val="single" w:sz="6" w:space="2" w:color="888888"/>
+        </w:pBdr>
+        <w:tabs>
+          <w:tab w:val="clear" w:pos="720"/>
+        </w:tabs>
+        <w:spacing w:before="100" w:beforeAutospacing="1" w:after="100" w:afterAutospacing="1"/>
+        <w:divId w:val="1900045828"/>
+        <w:rPr>
+          <w:color w:val="000000"/>
+        </w:rPr>
+      </w:pPr>
+      <w:r>
+        <w:rPr>
+          <w:color w:val="000000"/>
+        </w:rPr>
+        <w:t>if(</w:t>
+      </w:r>
+      <w:proofErr w:type="spellStart"/>
+      <w:r>
+        <w:rPr>
+          <w:color w:val="000000"/>
+        </w:rPr>
+        <w:t>B.hasReturn</w:t>
+      </w:r>
+      <w:proofErr w:type="spellEnd"/>
+      <w:r>
+        <w:rPr>
+          <w:color w:val="000000"/>
+        </w:rPr>
+        <w:t>){</w:t>
+      </w:r>
+    </w:p>
+    <w:p>
+      <w:pPr>
+        <w:pStyle w:val="HTMLconformatoprevio"/>
+        <w:numPr>
+          <w:ilvl w:val="0"/>
+          <w:numId w:val="20"/>
+        </w:numPr>
+        <w:pBdr>
+          <w:top w:val="single" w:sz="6" w:space="2" w:color="888888"/>
+          <w:left w:val="single" w:sz="6" w:space="2" w:color="888888"/>
+          <w:bottom w:val="single" w:sz="6" w:space="2" w:color="888888"/>
+          <w:right w:val="single" w:sz="6" w:space="2" w:color="888888"/>
+        </w:pBdr>
+        <w:tabs>
+          <w:tab w:val="clear" w:pos="720"/>
+        </w:tabs>
+        <w:spacing w:before="100" w:beforeAutospacing="1" w:after="100" w:afterAutospacing="1"/>
+        <w:divId w:val="1900045828"/>
+        <w:rPr>
+          <w:color w:val="000000"/>
+        </w:rPr>
+      </w:pPr>
+      <w:r>
+        <w:rPr>
+          <w:color w:val="000000"/>
+        </w:rPr>
+        <w:tab/>
+      </w:r>
+      <w:proofErr w:type="spellStart"/>
+      <w:r>
+        <w:rPr>
+          <w:color w:val="000000"/>
+        </w:rPr>
+        <w:t>c.returnType</w:t>
+      </w:r>
+      <w:proofErr w:type="spellEnd"/>
+      <w:r>
+        <w:rPr>
+          <w:color w:val="000000"/>
+        </w:rPr>
+        <w:t xml:space="preserve"> = </w:t>
+      </w:r>
+      <w:proofErr w:type="spellStart"/>
+      <w:r>
+        <w:rPr>
+          <w:color w:val="000000"/>
+        </w:rPr>
+        <w:t>B.returnType</w:t>
+      </w:r>
+      <w:proofErr w:type="spellEnd"/>
+    </w:p>
+    <w:p>
+      <w:pPr>
+        <w:pStyle w:val="HTMLconformatoprevio"/>
+        <w:numPr>
+          <w:ilvl w:val="0"/>
+          <w:numId w:val="20"/>
+        </w:numPr>
+        <w:pBdr>
+          <w:top w:val="single" w:sz="6" w:space="2" w:color="888888"/>
+          <w:left w:val="single" w:sz="6" w:space="2" w:color="888888"/>
+          <w:bottom w:val="single" w:sz="6" w:space="2" w:color="888888"/>
+          <w:right w:val="single" w:sz="6" w:space="2" w:color="888888"/>
+        </w:pBdr>
+        <w:tabs>
+          <w:tab w:val="clear" w:pos="720"/>
+        </w:tabs>
+        <w:spacing w:before="100" w:beforeAutospacing="1" w:after="100" w:afterAutospacing="1"/>
+        <w:divId w:val="1900045828"/>
+        <w:rPr>
+          <w:color w:val="000000"/>
+        </w:rPr>
+      </w:pPr>
+      <w:r>
+        <w:rPr>
+          <w:color w:val="000000"/>
+        </w:rPr>
+        <w:t>}</w:t>
+      </w:r>
+      <w:proofErr w:type="spellStart"/>
+      <w:r>
+        <w:rPr>
+          <w:color w:val="000000"/>
+        </w:rPr>
+        <w:t>else</w:t>
+      </w:r>
+      <w:proofErr w:type="spellEnd"/>
+      <w:r>
+        <w:rPr>
+          <w:color w:val="000000"/>
+        </w:rPr>
+        <w:t xml:space="preserve"> if(C1.hasReturn){</w:t>
+      </w:r>
+    </w:p>
+    <w:p>
+      <w:pPr>
+        <w:pStyle w:val="HTMLconformatoprevio"/>
+        <w:numPr>
+          <w:ilvl w:val="0"/>
+          <w:numId w:val="20"/>
+        </w:numPr>
+        <w:pBdr>
+          <w:top w:val="single" w:sz="6" w:space="2" w:color="888888"/>
+          <w:left w:val="single" w:sz="6" w:space="2" w:color="888888"/>
+          <w:bottom w:val="single" w:sz="6" w:space="2" w:color="888888"/>
+          <w:right w:val="single" w:sz="6" w:space="2" w:color="888888"/>
+        </w:pBdr>
+        <w:tabs>
+          <w:tab w:val="clear" w:pos="720"/>
+        </w:tabs>
+        <w:spacing w:before="100" w:beforeAutospacing="1" w:after="100" w:afterAutospacing="1"/>
+        <w:divId w:val="1900045828"/>
+        <w:rPr>
+          <w:color w:val="000000"/>
+        </w:rPr>
+      </w:pPr>
+      <w:r>
+        <w:rPr>
+          <w:color w:val="000000"/>
+        </w:rPr>
+        <w:tab/>
+      </w:r>
+      <w:proofErr w:type="spellStart"/>
+      <w:r>
+        <w:rPr>
+          <w:color w:val="000000"/>
+        </w:rPr>
+        <w:t>C.returnType</w:t>
+      </w:r>
+      <w:proofErr w:type="spellEnd"/>
+      <w:r>
+        <w:rPr>
+          <w:color w:val="000000"/>
+        </w:rPr>
+        <w:t xml:space="preserve"> = C1.returnType</w:t>
+      </w:r>
+    </w:p>
+    <w:p>
+      <w:pPr>
+        <w:pStyle w:val="HTMLconformatoprevio"/>
+        <w:numPr>
+          <w:ilvl w:val="0"/>
+          <w:numId w:val="20"/>
+        </w:numPr>
+        <w:pBdr>
+          <w:top w:val="single" w:sz="6" w:space="2" w:color="888888"/>
+          <w:left w:val="single" w:sz="6" w:space="2" w:color="888888"/>
+          <w:bottom w:val="single" w:sz="6" w:space="2" w:color="888888"/>
+          <w:right w:val="single" w:sz="6" w:space="2" w:color="888888"/>
+        </w:pBdr>
+        <w:spacing w:before="100" w:beforeAutospacing="1" w:after="100" w:afterAutospacing="1"/>
+        <w:divId w:val="1900045828"/>
+      </w:pPr>
+      <w:r>
+        <w:rPr>
+          <w:color w:val="000000"/>
+        </w:rPr>
+        <w:t>}</w:t>
+      </w:r>
     </w:p>
     <w:p>
       <w:pPr>
@@ -2852,6 +2804,7 @@
       </w:pPr>
       <w:bookmarkStart w:id="3" w:name="_Toc58408152"/>
       <w:r>
+        <w:lastRenderedPageBreak/>
         <w:t>Sentencias:</w:t>
       </w:r>
       <w:bookmarkEnd w:id="3"/>
@@ -3004,21 +2957,15 @@
         <w:rPr>
           <w:color w:val="000000"/>
         </w:rPr>
-        <w:t>id</w:t>
-      </w:r>
-      <w:r>
-        <w:rPr>
-          <w:color w:val="666600"/>
-        </w:rPr>
-        <w:t>.</w:t>
-      </w:r>
-      <w:r>
-        <w:rPr>
-          <w:color w:val="000000"/>
-        </w:rPr>
-        <w:t>tipo</w:t>
-      </w:r>
-      <w:proofErr w:type="spellEnd"/>
+        <w:t>getTipoTS</w:t>
+      </w:r>
+      <w:proofErr w:type="spellEnd"/>
+      <w:r>
+        <w:rPr>
+          <w:color w:val="000000"/>
+        </w:rPr>
+        <w:t>(id)</w:t>
+      </w:r>
       <w:r>
         <w:rPr>
           <w:color w:val="666600"/>
@@ -3437,7 +3384,7 @@
       </w:r>
       <w:proofErr w:type="spellStart"/>
       <w:r>
-        <w:t>comprobarTS</w:t>
+        <w:t>estaTS</w:t>
       </w:r>
       <w:proofErr w:type="spellEnd"/>
       <w:r>
@@ -3744,7 +3691,63 @@
         <w:rPr>
           <w:color w:val="000000"/>
         </w:rPr>
-        <w:t>comprobacionesAlert</w:t>
+        <w:t>S.tipo</w:t>
+      </w:r>
+      <w:proofErr w:type="spellEnd"/>
+      <w:r>
+        <w:rPr>
+          <w:color w:val="000000"/>
+        </w:rPr>
+        <w:t xml:space="preserve"> = (</w:t>
+      </w:r>
+      <w:proofErr w:type="spellStart"/>
+      <w:r>
+        <w:rPr>
+          <w:color w:val="000000"/>
+        </w:rPr>
+        <w:t>E.tipo</w:t>
+      </w:r>
+      <w:proofErr w:type="spellEnd"/>
+      <w:r>
+        <w:rPr>
+          <w:color w:val="000000"/>
+        </w:rPr>
+        <w:t xml:space="preserve"> == NUMBER || </w:t>
+      </w:r>
+      <w:proofErr w:type="spellStart"/>
+      <w:r>
+        <w:rPr>
+          <w:color w:val="000000"/>
+        </w:rPr>
+        <w:t>E.tipo</w:t>
+      </w:r>
+      <w:proofErr w:type="spellEnd"/>
+      <w:r>
+        <w:rPr>
+          <w:color w:val="000000"/>
+        </w:rPr>
+        <w:t xml:space="preserve">=String)? </w:t>
+      </w:r>
+      <w:proofErr w:type="spellStart"/>
+      <w:r>
+        <w:rPr>
+          <w:color w:val="000000"/>
+        </w:rPr>
+        <w:t>tipoOK</w:t>
+      </w:r>
+      <w:proofErr w:type="spellEnd"/>
+      <w:r>
+        <w:rPr>
+          <w:color w:val="000000"/>
+        </w:rPr>
+        <w:t xml:space="preserve"> : </w:t>
+      </w:r>
+      <w:proofErr w:type="spellStart"/>
+      <w:r>
+        <w:rPr>
+          <w:color w:val="000000"/>
+        </w:rPr>
+        <w:t>tipoError</w:t>
       </w:r>
       <w:proofErr w:type="spellEnd"/>
     </w:p>
@@ -3806,7 +3809,7 @@
         <w:rPr>
           <w:color w:val="000000"/>
         </w:rPr>
-        <w:t>comprobarTS</w:t>
+        <w:t>estaTS</w:t>
       </w:r>
       <w:proofErr w:type="spellEnd"/>
       <w:r>
@@ -3832,8 +3835,11 @@
         <w:tabs>
           <w:tab w:val="clear" w:pos="720"/>
         </w:tabs>
-        <w:spacing w:before="100" w:beforeAutospacing="1" w:after="100" w:afterAutospacing="1"/>
+        <w:spacing w:before="240" w:beforeAutospacing="1" w:after="100" w:afterAutospacing="1"/>
         <w:divId w:val="797727307"/>
+        <w:rPr>
+          <w:lang w:val="en-GB"/>
+        </w:rPr>
       </w:pPr>
       <w:r>
         <w:rPr>
@@ -3852,8 +3858,101 @@
           <w:color w:val="000000"/>
         </w:rPr>
         <w:tab/>
-        <w:t>Comprobaciones input</w:t>
-      </w:r>
+      </w:r>
+      <w:proofErr w:type="spellStart"/>
+      <w:r>
+        <w:rPr>
+          <w:color w:val="000000"/>
+          <w:lang w:val="en-GB"/>
+        </w:rPr>
+        <w:t>S.tipo</w:t>
+      </w:r>
+      <w:proofErr w:type="spellEnd"/>
+      <w:r>
+        <w:rPr>
+          <w:color w:val="000000"/>
+          <w:lang w:val="en-GB"/>
+        </w:rPr>
+        <w:t xml:space="preserve"> = </w:t>
+      </w:r>
+      <w:r>
+        <w:rPr>
+          <w:color w:val="000000"/>
+          <w:lang w:val="en-GB"/>
+        </w:rPr>
+        <w:t>(</w:t>
+      </w:r>
+      <w:proofErr w:type="spellStart"/>
+      <w:r>
+        <w:rPr>
+          <w:color w:val="000000"/>
+          <w:lang w:val="en-GB"/>
+        </w:rPr>
+        <w:t>getTipoTS</w:t>
+      </w:r>
+      <w:proofErr w:type="spellEnd"/>
+      <w:r>
+        <w:rPr>
+          <w:color w:val="000000"/>
+          <w:lang w:val="en-GB"/>
+        </w:rPr>
+        <w:t>(id)</w:t>
+      </w:r>
+      <w:r>
+        <w:rPr>
+          <w:color w:val="000000"/>
+          <w:lang w:val="en-GB"/>
+        </w:rPr>
+        <w:t xml:space="preserve"> == NUMBER || </w:t>
+      </w:r>
+      <w:proofErr w:type="spellStart"/>
+      <w:r>
+        <w:rPr>
+          <w:color w:val="000000"/>
+          <w:lang w:val="en-GB"/>
+        </w:rPr>
+        <w:t>getTipoTS</w:t>
+      </w:r>
+      <w:proofErr w:type="spellEnd"/>
+      <w:r>
+        <w:rPr>
+          <w:color w:val="000000"/>
+          <w:lang w:val="en-GB"/>
+        </w:rPr>
+        <w:t>(id)</w:t>
+      </w:r>
+      <w:r>
+        <w:rPr>
+          <w:color w:val="000000"/>
+          <w:lang w:val="en-GB"/>
+        </w:rPr>
+        <w:t xml:space="preserve">=String)? </w:t>
+      </w:r>
+      <w:proofErr w:type="spellStart"/>
+      <w:r>
+        <w:rPr>
+          <w:color w:val="000000"/>
+          <w:lang w:val="en-GB"/>
+        </w:rPr>
+        <w:t>tipoOK</w:t>
+      </w:r>
+      <w:proofErr w:type="spellEnd"/>
+      <w:r>
+        <w:rPr>
+          <w:color w:val="000000"/>
+          <w:lang w:val="en-GB"/>
+        </w:rPr>
+        <w:t xml:space="preserve"> : </w:t>
+      </w:r>
+      <w:proofErr w:type="spellStart"/>
+      <w:r>
+        <w:rPr>
+          <w:color w:val="000000"/>
+          <w:lang w:val="en-GB"/>
+        </w:rPr>
+        <w:t>tipoError</w:t>
+      </w:r>
+      <w:proofErr w:type="spellEnd"/>
     </w:p>
     <w:p>
       <w:pPr>
@@ -3943,16 +4042,107 @@
         </w:tabs>
         <w:spacing w:before="100" w:beforeAutospacing="1" w:after="100" w:afterAutospacing="1"/>
         <w:divId w:val="797727307"/>
-      </w:pPr>
-      <w:r>
-        <w:t xml:space="preserve"> </w:t>
-      </w:r>
-      <w:r>
+        <w:rPr>
+          <w:lang w:val="en-GB"/>
+        </w:rPr>
+      </w:pPr>
+      <w:r>
+        <w:rPr>
+          <w:lang w:val="en-GB"/>
+        </w:rPr>
+        <w:t xml:space="preserve"> </w:t>
+      </w:r>
+      <w:r>
+        <w:rPr>
+          <w:lang w:val="en-GB"/>
+        </w:rPr>
         <w:tab/>
       </w:r>
       <w:proofErr w:type="spellStart"/>
       <w:r>
-        <w:t>comprobacionesInput</w:t>
+        <w:rPr>
+          <w:color w:val="000000"/>
+          <w:lang w:val="en-GB"/>
+        </w:rPr>
+        <w:t>S.tipo</w:t>
+      </w:r>
+      <w:proofErr w:type="spellEnd"/>
+      <w:r>
+        <w:rPr>
+          <w:color w:val="000000"/>
+          <w:lang w:val="en-GB"/>
+        </w:rPr>
+        <w:t xml:space="preserve"> = (</w:t>
+      </w:r>
+      <w:proofErr w:type="spellStart"/>
+      <w:r>
+        <w:rPr>
+          <w:color w:val="000000"/>
+          <w:lang w:val="en-GB"/>
+        </w:rPr>
+        <w:t>getTipoTS</w:t>
+      </w:r>
+      <w:proofErr w:type="spellEnd"/>
+      <w:r>
+        <w:rPr>
+          <w:color w:val="000000"/>
+          <w:lang w:val="en-GB"/>
+        </w:rPr>
+        <w:t>(id)</w:t>
+      </w:r>
+      <w:r>
+        <w:rPr>
+          <w:color w:val="000000"/>
+          <w:lang w:val="en-GB"/>
+        </w:rPr>
+        <w:t xml:space="preserve"> == NUMBER || </w:t>
+      </w:r>
+      <w:proofErr w:type="spellStart"/>
+      <w:r>
+        <w:rPr>
+          <w:color w:val="000000"/>
+          <w:lang w:val="en-GB"/>
+        </w:rPr>
+        <w:t>getTipoTS</w:t>
+      </w:r>
+      <w:proofErr w:type="spellEnd"/>
+      <w:r>
+        <w:rPr>
+          <w:color w:val="000000"/>
+          <w:lang w:val="en-GB"/>
+        </w:rPr>
+        <w:t>(id)</w:t>
+      </w:r>
+      <w:r>
+        <w:rPr>
+          <w:color w:val="000000"/>
+          <w:lang w:val="en-GB"/>
+        </w:rPr>
+        <w:t xml:space="preserve">=String)? </w:t>
+      </w:r>
+      <w:proofErr w:type="spellStart"/>
+      <w:r>
+        <w:rPr>
+          <w:color w:val="000000"/>
+          <w:lang w:val="en-GB"/>
+        </w:rPr>
+        <w:t>tipoOK</w:t>
+      </w:r>
+      <w:proofErr w:type="spellEnd"/>
+      <w:r>
+        <w:rPr>
+          <w:color w:val="000000"/>
+          <w:lang w:val="en-GB"/>
+        </w:rPr>
+        <w:t xml:space="preserve"> : </w:t>
+      </w:r>
+      <w:proofErr w:type="spellStart"/>
+      <w:r>
+        <w:rPr>
+          <w:color w:val="000000"/>
+          <w:lang w:val="en-GB"/>
+        </w:rPr>
+        <w:t>tipoError</w:t>
       </w:r>
       <w:proofErr w:type="spellEnd"/>
     </w:p>
@@ -3966,6 +4156,7 @@
       <w:r>
         <w:rPr>
           <w:color w:val="000000"/>
+          <w:lang w:val="en-GB"/>
         </w:rPr>
         <w:t> </w:t>
       </w:r>
@@ -4277,7 +4468,39 @@
         <w:rPr>
           <w:color w:val="000000"/>
         </w:rPr>
-        <w:t>id</w:t>
+        <w:t>getTipoTS</w:t>
+      </w:r>
+      <w:proofErr w:type="spellEnd"/>
+      <w:r>
+        <w:rPr>
+          <w:color w:val="000000"/>
+        </w:rPr>
+        <w:t>(id)</w:t>
+      </w:r>
+      <w:r>
+        <w:rPr>
+          <w:color w:val="000000"/>
+        </w:rPr>
+        <w:t xml:space="preserve"> </w:t>
+      </w:r>
+      <w:r>
+        <w:rPr>
+          <w:color w:val="666600"/>
+        </w:rPr>
+        <w:t>=</w:t>
+      </w:r>
+      <w:r>
+        <w:rPr>
+          <w:color w:val="000000"/>
+        </w:rPr>
+        <w:t xml:space="preserve"> </w:t>
+      </w:r>
+      <w:proofErr w:type="spellStart"/>
+      <w:r>
+        <w:rPr>
+          <w:color w:val="000000"/>
+        </w:rPr>
+        <w:t>E</w:t>
       </w:r>
       <w:r>
         <w:rPr>
@@ -4310,43 +4533,11 @@
         </w:rPr>
         <w:t xml:space="preserve"> </w:t>
       </w:r>
-      <w:proofErr w:type="spellStart"/>
-      <w:r>
-        <w:rPr>
-          <w:color w:val="000000"/>
-        </w:rPr>
-        <w:t>E</w:t>
-      </w:r>
-      <w:r>
-        <w:rPr>
-          <w:color w:val="666600"/>
-        </w:rPr>
-        <w:t>.</w:t>
-      </w:r>
-      <w:r>
-        <w:rPr>
-          <w:color w:val="000000"/>
-        </w:rPr>
-        <w:t>tipo</w:t>
-      </w:r>
-      <w:proofErr w:type="spellEnd"/>
-      <w:r>
-        <w:rPr>
-          <w:color w:val="000000"/>
-        </w:rPr>
-        <w:t xml:space="preserve"> </w:t>
-      </w:r>
-      <w:r>
-        <w:rPr>
-          <w:color w:val="666600"/>
-        </w:rPr>
-        <w:t>=</w:t>
-      </w:r>
-      <w:r>
-        <w:rPr>
-          <w:color w:val="000000"/>
-        </w:rPr>
-        <w:t xml:space="preserve"> INTEGER</w:t>
+      <w:r>
+        <w:rPr>
+          <w:color w:val="000000"/>
+        </w:rPr>
+        <w:t>NUMBER</w:t>
       </w:r>
       <w:r>
         <w:rPr>
@@ -4567,7 +4758,13 @@
         <w:rPr>
           <w:color w:val="000000"/>
         </w:rPr>
-        <w:t xml:space="preserve"> INTEGER</w:t>
+        <w:t xml:space="preserve"> </w:t>
+      </w:r>
+      <w:r>
+        <w:rPr>
+          <w:color w:val="000000"/>
+        </w:rPr>
+        <w:t>NUMBER</w:t>
       </w:r>
       <w:r>
         <w:rPr>
@@ -4860,21 +5057,33 @@
         <w:rPr>
           <w:color w:val="000000"/>
         </w:rPr>
-        <w:t>error(“if(&lt;</w:t>
-      </w:r>
-      <w:proofErr w:type="spellStart"/>
-      <w:r>
-        <w:rPr>
-          <w:color w:val="000000"/>
-        </w:rPr>
-        <w:t>logico</w:t>
-      </w:r>
-      <w:proofErr w:type="spellEnd"/>
-      <w:r>
-        <w:rPr>
-          <w:color w:val="000000"/>
-        </w:rPr>
-        <w:t>&gt;) &lt;sentencia Simple&gt;”)</w:t>
+        <w:t xml:space="preserve">( </w:t>
+      </w:r>
+      <w:r>
+        <w:rPr>
+          <w:color w:val="000000"/>
+        </w:rPr>
+        <w:t>error</w:t>
+      </w:r>
+      <w:r>
+        <w:rPr>
+          <w:color w:val="000000"/>
+        </w:rPr>
+        <w:t xml:space="preserve">()&amp;&amp; </w:t>
+      </w:r>
+      <w:proofErr w:type="spellStart"/>
+      <w:r>
+        <w:rPr>
+          <w:color w:val="000000"/>
+        </w:rPr>
+        <w:t>tipoError</w:t>
+      </w:r>
+      <w:proofErr w:type="spellEnd"/>
+      <w:r>
+        <w:rPr>
+          <w:color w:val="000000"/>
+        </w:rPr>
+        <w:t xml:space="preserve">) </w:t>
       </w:r>
     </w:p>
     <w:p>
@@ -4886,23 +5095,8 @@
           <w:b/>
           <w:bCs/>
         </w:rPr>
-        <w:t xml:space="preserve">B → </w:t>
-      </w:r>
-      <w:proofErr w:type="spellStart"/>
-      <w:r>
-        <w:rPr>
-          <w:b/>
-          <w:bCs/>
-        </w:rPr>
-        <w:t>let</w:t>
-      </w:r>
-      <w:proofErr w:type="spellEnd"/>
-      <w:r>
-        <w:rPr>
-          <w:b/>
-          <w:bCs/>
-        </w:rPr>
-        <w:t xml:space="preserve"> T id ;</w:t>
+        <w:lastRenderedPageBreak/>
+        <w:t>B → let T id ;</w:t>
       </w:r>
       <w:r>
         <w:rPr>
@@ -4931,17 +5125,12 @@
         <w:spacing w:before="100" w:beforeAutospacing="1" w:after="100" w:afterAutospacing="1"/>
         <w:divId w:val="1810852698"/>
       </w:pPr>
-      <w:proofErr w:type="spellStart"/>
-      <w:r>
-        <w:t>insertarTSActual</w:t>
-      </w:r>
-      <w:proofErr w:type="spellEnd"/>
-      <w:r>
-        <w:t>(</w:t>
-      </w:r>
-      <w:proofErr w:type="spellStart"/>
-      <w:r>
-        <w:t>id.tipo,T.tipo</w:t>
+      <w:r>
+        <w:t>If(!</w:t>
+      </w:r>
+      <w:proofErr w:type="spellStart"/>
+      <w:r>
+        <w:t>estaTS</w:t>
       </w:r>
       <w:proofErr w:type="spellEnd"/>
       <w:r>
@@ -4966,7 +5155,98 @@
         </w:tabs>
         <w:spacing w:before="100" w:beforeAutospacing="1" w:after="100" w:afterAutospacing="1"/>
         <w:divId w:val="1810852698"/>
-      </w:pPr>
+        <w:rPr>
+          <w:lang w:val="en-GB"/>
+        </w:rPr>
+      </w:pPr>
+      <w:r>
+        <w:t xml:space="preserve"> </w:t>
+      </w:r>
+      <w:r>
+        <w:tab/>
+      </w:r>
+      <w:proofErr w:type="spellStart"/>
+      <w:r>
+        <w:rPr>
+          <w:lang w:val="en-GB"/>
+        </w:rPr>
+        <w:t>insertarTSActual</w:t>
+      </w:r>
+      <w:proofErr w:type="spellEnd"/>
+      <w:r>
+        <w:rPr>
+          <w:lang w:val="en-GB"/>
+        </w:rPr>
+        <w:t>(</w:t>
+      </w:r>
+      <w:proofErr w:type="spellStart"/>
+      <w:r>
+        <w:rPr>
+          <w:lang w:val="en-GB"/>
+        </w:rPr>
+        <w:t>getTipoTS</w:t>
+      </w:r>
+      <w:proofErr w:type="spellEnd"/>
+      <w:r>
+        <w:rPr>
+          <w:lang w:val="en-GB"/>
+        </w:rPr>
+        <w:t>(id)</w:t>
+      </w:r>
+      <w:r>
+        <w:rPr>
+          <w:lang w:val="en-GB"/>
+        </w:rPr>
+        <w:t>,</w:t>
+      </w:r>
+      <w:proofErr w:type="spellStart"/>
+      <w:r>
+        <w:rPr>
+          <w:lang w:val="en-GB"/>
+        </w:rPr>
+        <w:t>T.tipo</w:t>
+      </w:r>
+      <w:proofErr w:type="spellEnd"/>
+      <w:r>
+        <w:rPr>
+          <w:lang w:val="en-GB"/>
+        </w:rPr>
+        <w:t>)</w:t>
+      </w:r>
+    </w:p>
+    <w:p>
+      <w:pPr>
+        <w:pStyle w:val="HTMLconformatoprevio"/>
+        <w:numPr>
+          <w:ilvl w:val="0"/>
+          <w:numId w:val="27"/>
+        </w:numPr>
+        <w:pBdr>
+          <w:top w:val="single" w:sz="6" w:space="2" w:color="888888"/>
+          <w:left w:val="single" w:sz="6" w:space="2" w:color="888888"/>
+          <w:bottom w:val="single" w:sz="6" w:space="2" w:color="888888"/>
+          <w:right w:val="single" w:sz="6" w:space="2" w:color="888888"/>
+        </w:pBdr>
+        <w:tabs>
+          <w:tab w:val="clear" w:pos="720"/>
+        </w:tabs>
+        <w:spacing w:before="100" w:beforeAutospacing="1" w:after="100" w:afterAutospacing="1"/>
+        <w:divId w:val="1810852698"/>
+      </w:pPr>
+      <w:r>
+        <w:rPr>
+          <w:color w:val="000000"/>
+          <w:lang w:val="en-GB"/>
+        </w:rPr>
+        <w:t xml:space="preserve"> </w:t>
+      </w:r>
+      <w:r>
+        <w:rPr>
+          <w:color w:val="000000"/>
+          <w:lang w:val="en-GB"/>
+        </w:rPr>
+        <w:tab/>
+      </w:r>
       <w:proofErr w:type="spellStart"/>
       <w:r>
         <w:rPr>
@@ -5019,6 +5299,70 @@
         </w:rPr>
         <w:t xml:space="preserve"> </w:t>
       </w:r>
+    </w:p>
+    <w:p>
+      <w:pPr>
+        <w:pStyle w:val="HTMLconformatoprevio"/>
+        <w:numPr>
+          <w:ilvl w:val="0"/>
+          <w:numId w:val="27"/>
+        </w:numPr>
+        <w:pBdr>
+          <w:top w:val="single" w:sz="6" w:space="2" w:color="888888"/>
+          <w:left w:val="single" w:sz="6" w:space="2" w:color="888888"/>
+          <w:bottom w:val="single" w:sz="6" w:space="2" w:color="888888"/>
+          <w:right w:val="single" w:sz="6" w:space="2" w:color="888888"/>
+        </w:pBdr>
+        <w:tabs>
+          <w:tab w:val="clear" w:pos="720"/>
+        </w:tabs>
+        <w:spacing w:before="100" w:beforeAutospacing="1" w:after="100" w:afterAutospacing="1"/>
+        <w:divId w:val="1810852698"/>
+      </w:pPr>
+      <w:proofErr w:type="spellStart"/>
+      <w:r>
+        <w:t>Else</w:t>
+      </w:r>
+      <w:proofErr w:type="spellEnd"/>
+    </w:p>
+    <w:p>
+      <w:pPr>
+        <w:pStyle w:val="HTMLconformatoprevio"/>
+        <w:numPr>
+          <w:ilvl w:val="0"/>
+          <w:numId w:val="27"/>
+        </w:numPr>
+        <w:pBdr>
+          <w:top w:val="single" w:sz="6" w:space="2" w:color="888888"/>
+          <w:left w:val="single" w:sz="6" w:space="2" w:color="888888"/>
+          <w:bottom w:val="single" w:sz="6" w:space="2" w:color="888888"/>
+          <w:right w:val="single" w:sz="6" w:space="2" w:color="888888"/>
+        </w:pBdr>
+        <w:tabs>
+          <w:tab w:val="clear" w:pos="720"/>
+        </w:tabs>
+        <w:spacing w:before="100" w:beforeAutospacing="1" w:after="100" w:afterAutospacing="1"/>
+        <w:divId w:val="1810852698"/>
+      </w:pPr>
+      <w:r>
+        <w:t xml:space="preserve"> </w:t>
+      </w:r>
+      <w:r>
+        <w:tab/>
+      </w:r>
+      <w:proofErr w:type="spellStart"/>
+      <w:r>
+        <w:t>B.tipo</w:t>
+      </w:r>
+      <w:proofErr w:type="spellEnd"/>
+      <w:r>
+        <w:t xml:space="preserve"> = </w:t>
+      </w:r>
+      <w:proofErr w:type="spellStart"/>
+      <w:r>
+        <w:t>tipoError</w:t>
+      </w:r>
+      <w:proofErr w:type="spellEnd"/>
     </w:p>
     <w:p>
       <w:pPr>
@@ -5119,6 +5463,32 @@
     </w:p>
     <w:p>
       <w:pPr>
+        <w:pStyle w:val="HTMLconformatoprevio"/>
+        <w:numPr>
+          <w:ilvl w:val="0"/>
+          <w:numId w:val="48"/>
+        </w:numPr>
+        <w:pBdr>
+          <w:top w:val="single" w:sz="6" w:space="2" w:color="888888"/>
+          <w:left w:val="single" w:sz="6" w:space="2" w:color="888888"/>
+          <w:bottom w:val="single" w:sz="6" w:space="2" w:color="888888"/>
+          <w:right w:val="single" w:sz="6" w:space="2" w:color="888888"/>
+        </w:pBdr>
+        <w:tabs>
+          <w:tab w:val="clear" w:pos="720"/>
+        </w:tabs>
+        <w:spacing w:before="100" w:beforeAutospacing="1" w:after="100" w:afterAutospacing="1"/>
+        <w:divId w:val="1241794614"/>
+      </w:pPr>
+      <w:r>
+        <w:rPr>
+          <w:color w:val="000000"/>
+        </w:rPr>
+        <w:t># .atributos denota todos los posibles atributos que tenga S</w:t>
+      </w:r>
+    </w:p>
+    <w:p>
+      <w:pPr>
         <w:ind w:firstLine="708"/>
         <w:rPr>
           <w:b/>
@@ -5129,7 +5499,6 @@
       <w:r>
         <w:rPr>
           <w:color w:val="000000"/>
-          <w:lang w:val="en-GB"/>
         </w:rPr>
         <w:t> </w:t>
       </w:r>
@@ -5353,27 +5722,41 @@
         <w:rPr>
           <w:color w:val="000000"/>
         </w:rPr>
-        <w:t xml:space="preserve"> error</w:t>
-      </w:r>
-      <w:r>
-        <w:rPr>
-          <w:color w:val="666600"/>
-        </w:rPr>
-        <w:t>(“do{&lt;sentencias&gt;}while(&lt;</w:t>
-      </w:r>
-      <w:proofErr w:type="spellStart"/>
-      <w:r>
-        <w:rPr>
-          <w:color w:val="666600"/>
-        </w:rPr>
-        <w:t>logico</w:t>
-      </w:r>
-      <w:proofErr w:type="spellEnd"/>
-      <w:r>
-        <w:rPr>
-          <w:color w:val="666600"/>
-        </w:rPr>
-        <w:t>&gt;)”)</w:t>
+        <w:t xml:space="preserve"> </w:t>
+      </w:r>
+      <w:r>
+        <w:rPr>
+          <w:color w:val="000000"/>
+        </w:rPr>
+        <w:t>(</w:t>
+      </w:r>
+      <w:r>
+        <w:rPr>
+          <w:color w:val="000000"/>
+        </w:rPr>
+        <w:t>error</w:t>
+      </w:r>
+      <w:r>
+        <w:rPr>
+          <w:color w:val="666600"/>
+        </w:rPr>
+        <w:t xml:space="preserve">() &amp;&amp; </w:t>
+      </w:r>
+      <w:proofErr w:type="spellStart"/>
+      <w:r>
+        <w:t>B.tipo</w:t>
+      </w:r>
+      <w:proofErr w:type="spellEnd"/>
+      <w:r>
+        <w:t xml:space="preserve"> = </w:t>
+      </w:r>
+      <w:proofErr w:type="spellStart"/>
+      <w:r>
+        <w:t>tipoError</w:t>
+      </w:r>
+      <w:proofErr w:type="spellEnd"/>
+      <w:r>
+        <w:t>)</w:t>
       </w:r>
     </w:p>
     <w:p>
@@ -5847,22 +6230,24 @@
         <w:rPr>
           <w:color w:val="666600"/>
         </w:rPr>
-        <w:t xml:space="preserve">(“Se compara entre dos </w:t>
-      </w:r>
-      <w:proofErr w:type="spellStart"/>
-      <w:r>
-        <w:rPr>
-          <w:color w:val="666600"/>
-        </w:rPr>
-        <w:t>logicos</w:t>
-      </w:r>
-      <w:proofErr w:type="spellEnd"/>
-      <w:r>
-        <w:rPr>
-          <w:color w:val="666600"/>
-        </w:rPr>
-        <w:t>”)</w:t>
-      </w:r>
+        <w:t xml:space="preserve">() </w:t>
+      </w:r>
+      <w:r>
+        <w:t xml:space="preserve">&amp;&amp; </w:t>
+      </w:r>
+      <w:proofErr w:type="spellStart"/>
+      <w:r>
+        <w:t>E.tipo</w:t>
+      </w:r>
+      <w:proofErr w:type="spellEnd"/>
+      <w:r>
+        <w:t xml:space="preserve"> = </w:t>
+      </w:r>
+      <w:proofErr w:type="spellStart"/>
+      <w:r>
+        <w:t>tipoError</w:t>
+      </w:r>
+      <w:proofErr w:type="spellEnd"/>
     </w:p>
     <w:p>
       <w:pPr>
@@ -6136,40 +6521,22 @@
         </w:rPr>
         <w:t xml:space="preserve"> error</w:t>
       </w:r>
-      <w:bookmarkStart w:id="5" w:name="_Hlk60153833"/>
-      <w:r>
-        <w:rPr>
-          <w:color w:val="666600"/>
-        </w:rPr>
-        <w:t>(</w:t>
-      </w:r>
-      <w:r>
-        <w:rPr>
-          <w:color w:val="666600"/>
-        </w:rPr>
-        <w:t xml:space="preserve">“Se compara entre dos </w:t>
-      </w:r>
-      <w:proofErr w:type="spellStart"/>
-      <w:r>
-        <w:rPr>
-          <w:color w:val="666600"/>
-        </w:rPr>
-        <w:t>logicos</w:t>
-      </w:r>
-      <w:proofErr w:type="spellEnd"/>
-      <w:r>
-        <w:rPr>
-          <w:color w:val="666600"/>
-        </w:rPr>
-        <w:t>”</w:t>
-      </w:r>
-      <w:r>
-        <w:rPr>
-          <w:color w:val="666600"/>
-        </w:rPr>
-        <w:t>)</w:t>
-      </w:r>
-      <w:bookmarkEnd w:id="5"/>
+      <w:r>
+        <w:t xml:space="preserve">() &amp;&amp; </w:t>
+      </w:r>
+      <w:proofErr w:type="spellStart"/>
+      <w:r>
+        <w:t>R.tipo</w:t>
+      </w:r>
+      <w:proofErr w:type="spellEnd"/>
+      <w:r>
+        <w:t xml:space="preserve"> = </w:t>
+      </w:r>
+      <w:proofErr w:type="spellStart"/>
+      <w:r>
+        <w:t>tipoError</w:t>
+      </w:r>
+      <w:proofErr w:type="spellEnd"/>
     </w:p>
     <w:p>
       <w:pPr>
@@ -6270,6 +6637,7 @@
         <w:rPr>
           <w:color w:val="000000"/>
         </w:rPr>
+        <w:lastRenderedPageBreak/>
         <w:t> </w:t>
       </w:r>
       <w:r>
@@ -6421,23 +6789,21 @@
         <w:t xml:space="preserve"> error</w:t>
       </w:r>
       <w:r>
-        <w:rPr>
-          <w:color w:val="666600"/>
-        </w:rPr>
-        <w:t>(</w:t>
-      </w:r>
-      <w:r>
-        <w:rPr>
-          <w:color w:val="666600"/>
-        </w:rPr>
-        <w:t>“No juntes churras con merinas”</w:t>
-      </w:r>
-      <w:r>
-        <w:rPr>
-          <w:color w:val="666600"/>
-        </w:rPr>
-        <w:t>)</w:t>
-      </w:r>
+        <w:t xml:space="preserve">() &amp;&amp; </w:t>
+      </w:r>
+      <w:proofErr w:type="spellStart"/>
+      <w:r>
+        <w:t>U.tipo</w:t>
+      </w:r>
+      <w:proofErr w:type="spellEnd"/>
+      <w:r>
+        <w:t xml:space="preserve"> = </w:t>
+      </w:r>
+      <w:proofErr w:type="spellStart"/>
+      <w:r>
+        <w:t>tipoError</w:t>
+      </w:r>
+      <w:proofErr w:type="spellEnd"/>
     </w:p>
     <w:p>
       <w:pPr>
@@ -6612,23 +6978,21 @@
         <w:t xml:space="preserve"> error</w:t>
       </w:r>
       <w:r>
-        <w:rPr>
-          <w:color w:val="666600"/>
-        </w:rPr>
-        <w:t>(</w:t>
-      </w:r>
-      <w:r>
-        <w:rPr>
-          <w:color w:val="666600"/>
-        </w:rPr>
-        <w:t>“No juntes churras con merinas”</w:t>
-      </w:r>
-      <w:r>
-        <w:rPr>
-          <w:color w:val="666600"/>
-        </w:rPr>
-        <w:t>)</w:t>
-      </w:r>
+        <w:t xml:space="preserve">() &amp;&amp; </w:t>
+      </w:r>
+      <w:proofErr w:type="spellStart"/>
+      <w:r>
+        <w:t>U.tipo</w:t>
+      </w:r>
+      <w:proofErr w:type="spellEnd"/>
+      <w:r>
+        <w:t xml:space="preserve"> = </w:t>
+      </w:r>
+      <w:proofErr w:type="spellStart"/>
+      <w:r>
+        <w:t>tipoError</w:t>
+      </w:r>
+      <w:proofErr w:type="spellEnd"/>
     </w:p>
     <w:p>
       <w:pPr>
@@ -6921,22 +7285,30 @@
         <w:rPr>
           <w:color w:val="000000"/>
         </w:rPr>
-        <w:t xml:space="preserve">(“La suma es con </w:t>
-      </w:r>
-      <w:proofErr w:type="spellStart"/>
-      <w:r>
-        <w:rPr>
-          <w:color w:val="000000"/>
-        </w:rPr>
-        <w:t>numeros</w:t>
-      </w:r>
-      <w:proofErr w:type="spellEnd"/>
-      <w:r>
-        <w:rPr>
-          <w:color w:val="000000"/>
-        </w:rPr>
-        <w:t>”)</w:t>
-      </w:r>
+        <w:t xml:space="preserve">() &amp;&amp; </w:t>
+      </w:r>
+      <w:proofErr w:type="spellStart"/>
+      <w:r>
+        <w:rPr>
+          <w:color w:val="000000"/>
+        </w:rPr>
+        <w:t>V.tipo</w:t>
+      </w:r>
+      <w:proofErr w:type="spellEnd"/>
+      <w:r>
+        <w:rPr>
+          <w:color w:val="000000"/>
+        </w:rPr>
+        <w:t xml:space="preserve"> = </w:t>
+      </w:r>
+      <w:proofErr w:type="spellStart"/>
+      <w:r>
+        <w:rPr>
+          <w:color w:val="000000"/>
+        </w:rPr>
+        <w:t>tipoError</w:t>
+      </w:r>
+      <w:proofErr w:type="spellEnd"/>
     </w:p>
     <w:p>
       <w:pPr>
@@ -7144,8 +7516,30 @@
         <w:rPr>
           <w:color w:val="000000"/>
         </w:rPr>
-        <w:t>(“La resta es con números”)</w:t>
-      </w:r>
+        <w:t xml:space="preserve">() &amp;&amp; </w:t>
+      </w:r>
+      <w:proofErr w:type="spellStart"/>
+      <w:r>
+        <w:rPr>
+          <w:color w:val="000000"/>
+        </w:rPr>
+        <w:t>V.tipo</w:t>
+      </w:r>
+      <w:proofErr w:type="spellEnd"/>
+      <w:r>
+        <w:rPr>
+          <w:color w:val="000000"/>
+        </w:rPr>
+        <w:t xml:space="preserve"> = </w:t>
+      </w:r>
+      <w:proofErr w:type="spellStart"/>
+      <w:r>
+        <w:rPr>
+          <w:color w:val="000000"/>
+        </w:rPr>
+        <w:t>tipoError</w:t>
+      </w:r>
+      <w:proofErr w:type="spellEnd"/>
     </w:p>
     <w:p>
       <w:pPr>
@@ -7398,37 +7792,33 @@
         </w:rPr>
         <w:tab/>
       </w:r>
-      <w:r>
-        <w:rPr>
-          <w:color w:val="000000"/>
-        </w:rPr>
-        <w:t>a</w:t>
-      </w:r>
-      <w:r>
-        <w:rPr>
-          <w:color w:val="666600"/>
-        </w:rPr>
-        <w:t>ñ</w:t>
-      </w:r>
-      <w:r>
-        <w:rPr>
-          <w:color w:val="000000"/>
-        </w:rPr>
-        <w:t xml:space="preserve">adir a </w:t>
-      </w:r>
-      <w:proofErr w:type="spellStart"/>
-      <w:r>
-        <w:rPr>
-          <w:color w:val="660066"/>
-        </w:rPr>
-        <w:t>TSGlobal</w:t>
-      </w:r>
-      <w:proofErr w:type="spellEnd"/>
-      <w:r>
-        <w:rPr>
-          <w:color w:val="000000"/>
-        </w:rPr>
-        <w:t xml:space="preserve"> como entero </w:t>
+      <w:proofErr w:type="spellStart"/>
+      <w:r>
+        <w:rPr>
+          <w:color w:val="000000"/>
+        </w:rPr>
+        <w:t>insertarTSGlobal</w:t>
+      </w:r>
+      <w:proofErr w:type="spellEnd"/>
+      <w:r>
+        <w:rPr>
+          <w:color w:val="000000"/>
+        </w:rPr>
+        <w:t>(</w:t>
+      </w:r>
+      <w:proofErr w:type="spellStart"/>
+      <w:r>
+        <w:rPr>
+          <w:color w:val="000000"/>
+        </w:rPr>
+        <w:t>id,entero</w:t>
+      </w:r>
+      <w:proofErr w:type="spellEnd"/>
+      <w:r>
+        <w:rPr>
+          <w:color w:val="000000"/>
+        </w:rPr>
+        <w:t>)</w:t>
       </w:r>
     </w:p>
     <w:p>
@@ -7519,26 +7909,14 @@
         <w:rPr>
           <w:color w:val="000000"/>
         </w:rPr>
-        <w:t>E</w:t>
-      </w:r>
-      <w:r>
-        <w:rPr>
-          <w:color w:val="666600"/>
-        </w:rPr>
-        <w:t>.</w:t>
-      </w:r>
-      <w:r>
-        <w:rPr>
-          <w:color w:val="000000"/>
-        </w:rPr>
-        <w:t>tipo</w:t>
-      </w:r>
-      <w:proofErr w:type="spellEnd"/>
-      <w:r>
-        <w:rPr>
-          <w:color w:val="000000"/>
-        </w:rPr>
-        <w:t xml:space="preserve"> </w:t>
+        <w:t>getTipoTS</w:t>
+      </w:r>
+      <w:proofErr w:type="spellEnd"/>
+      <w:r>
+        <w:rPr>
+          <w:color w:val="000000"/>
+        </w:rPr>
+        <w:t>(id)</w:t>
       </w:r>
     </w:p>
     <w:p>
@@ -7679,68 +8057,57 @@
         </w:tabs>
         <w:spacing w:before="100" w:beforeAutospacing="1" w:after="100" w:afterAutospacing="1"/>
         <w:divId w:val="1680355799"/>
-      </w:pPr>
-      <w:r>
-        <w:rPr>
-          <w:color w:val="000088"/>
-        </w:rPr>
-        <w:t>if</w:t>
-      </w:r>
-      <w:r>
-        <w:rPr>
-          <w:color w:val="666600"/>
+        <w:rPr>
+          <w:lang w:val="en-GB"/>
+        </w:rPr>
+      </w:pPr>
+      <w:r>
+        <w:rPr>
+          <w:lang w:val="en-GB"/>
+        </w:rPr>
+        <w:t>if(</w:t>
+      </w:r>
+      <w:proofErr w:type="spellStart"/>
+      <w:r>
+        <w:rPr>
+          <w:lang w:val="en-GB"/>
+        </w:rPr>
+        <w:t>getReturnTypeTS</w:t>
+      </w:r>
+      <w:proofErr w:type="spellEnd"/>
+      <w:r>
+        <w:rPr>
+          <w:lang w:val="en-GB"/>
+        </w:rPr>
+        <w:t xml:space="preserve">(id) != Empty &amp;&amp; </w:t>
+      </w:r>
+      <w:proofErr w:type="spellStart"/>
+      <w:r>
+        <w:rPr>
+          <w:lang w:val="en-GB"/>
+        </w:rPr>
+        <w:t>comprobarArgumentosYNum</w:t>
+      </w:r>
+      <w:proofErr w:type="spellEnd"/>
+      <w:r>
+        <w:rPr>
+          <w:lang w:val="en-GB"/>
         </w:rPr>
         <w:t>(</w:t>
       </w:r>
       <w:proofErr w:type="spellStart"/>
       <w:r>
         <w:rPr>
-          <w:color w:val="000000"/>
-        </w:rPr>
-        <w:t>tipoReturn</w:t>
-      </w:r>
-      <w:proofErr w:type="spellEnd"/>
-      <w:r>
-        <w:rPr>
-          <w:color w:val="666600"/>
-        </w:rPr>
-        <w:t>(</w:t>
-      </w:r>
-      <w:r>
-        <w:rPr>
-          <w:color w:val="000000"/>
-        </w:rPr>
-        <w:t>id</w:t>
-      </w:r>
-      <w:r>
-        <w:rPr>
-          <w:color w:val="666600"/>
-        </w:rPr>
-        <w:t>)</w:t>
-      </w:r>
-      <w:r>
-        <w:rPr>
-          <w:color w:val="000000"/>
-        </w:rPr>
-        <w:t xml:space="preserve"> </w:t>
-      </w:r>
-      <w:r>
-        <w:rPr>
-          <w:color w:val="666600"/>
-        </w:rPr>
-        <w:t>!=</w:t>
-      </w:r>
-      <w:r>
-        <w:rPr>
-          <w:color w:val="000000"/>
-        </w:rPr>
-        <w:t xml:space="preserve"> EMPTY</w:t>
-      </w:r>
-      <w:r>
-        <w:rPr>
-          <w:color w:val="666600"/>
-        </w:rPr>
-        <w:t>){</w:t>
+          <w:lang w:val="en-GB"/>
+        </w:rPr>
+        <w:t>id,L.tipos,L.numeros</w:t>
+      </w:r>
+      <w:proofErr w:type="spellEnd"/>
+      <w:r>
+        <w:rPr>
+          <w:lang w:val="en-GB"/>
+        </w:rPr>
+        <w:t>)){</w:t>
       </w:r>
     </w:p>
     <w:p>
@@ -7761,100 +8128,43 @@
         </w:tabs>
         <w:spacing w:before="100" w:beforeAutospacing="1" w:after="100" w:afterAutospacing="1"/>
         <w:divId w:val="1680355799"/>
-      </w:pPr>
-      <w:r>
-        <w:rPr>
-          <w:color w:val="000000"/>
+        <w:rPr>
+          <w:lang w:val="en-GB"/>
+        </w:rPr>
+      </w:pPr>
+      <w:r>
+        <w:rPr>
+          <w:lang w:val="en-GB"/>
         </w:rPr>
         <w:tab/>
       </w:r>
-      <w:r>
-        <w:rPr>
-          <w:color w:val="000088"/>
-        </w:rPr>
-        <w:t>if</w:t>
-      </w:r>
-      <w:r>
-        <w:rPr>
-          <w:color w:val="666600"/>
-        </w:rPr>
-        <w:t>(</w:t>
-      </w:r>
-      <w:proofErr w:type="spellStart"/>
-      <w:r>
-        <w:rPr>
-          <w:color w:val="000000"/>
-        </w:rPr>
-        <w:t>comprobarArg</w:t>
-      </w:r>
-      <w:proofErr w:type="spellEnd"/>
-      <w:r>
-        <w:rPr>
-          <w:color w:val="666600"/>
-        </w:rPr>
-        <w:t>(</w:t>
-      </w:r>
-      <w:proofErr w:type="spellStart"/>
-      <w:r>
-        <w:rPr>
-          <w:color w:val="000000"/>
-        </w:rPr>
-        <w:t>id</w:t>
-      </w:r>
-      <w:r>
-        <w:rPr>
-          <w:color w:val="666600"/>
-        </w:rPr>
-        <w:t>,</w:t>
-      </w:r>
-      <w:r>
-        <w:rPr>
-          <w:color w:val="000000"/>
-        </w:rPr>
-        <w:t>L</w:t>
-      </w:r>
-      <w:r>
-        <w:rPr>
-          <w:color w:val="666600"/>
-        </w:rPr>
-        <w:t>.</w:t>
-      </w:r>
-      <w:r>
-        <w:rPr>
-          <w:color w:val="000000"/>
-        </w:rPr>
-        <w:t>tipos</w:t>
-      </w:r>
-      <w:r>
-        <w:rPr>
-          <w:color w:val="666600"/>
-        </w:rPr>
-        <w:t>,</w:t>
-      </w:r>
-      <w:r>
-        <w:rPr>
-          <w:color w:val="000000"/>
-        </w:rPr>
-        <w:t>L</w:t>
-      </w:r>
-      <w:r>
-        <w:rPr>
-          <w:color w:val="666600"/>
-        </w:rPr>
-        <w:t>.</w:t>
-      </w:r>
-      <w:r>
-        <w:rPr>
-          <w:color w:val="000000"/>
-        </w:rPr>
-        <w:t>numeros</w:t>
-      </w:r>
-      <w:proofErr w:type="spellEnd"/>
-      <w:r>
-        <w:rPr>
-          <w:color w:val="666600"/>
-        </w:rPr>
-        <w:t>)){</w:t>
+      <w:proofErr w:type="spellStart"/>
+      <w:r>
+        <w:rPr>
+          <w:lang w:val="en-GB"/>
+        </w:rPr>
+        <w:t>W.tipo</w:t>
+      </w:r>
+      <w:proofErr w:type="spellEnd"/>
+      <w:r>
+        <w:rPr>
+          <w:lang w:val="en-GB"/>
+        </w:rPr>
+        <w:t xml:space="preserve"> = </w:t>
+      </w:r>
+      <w:proofErr w:type="spellStart"/>
+      <w:r>
+        <w:rPr>
+          <w:lang w:val="en-GB"/>
+        </w:rPr>
+        <w:t>getReturnTypeTS</w:t>
+      </w:r>
+      <w:proofErr w:type="spellEnd"/>
+      <w:r>
+        <w:rPr>
+          <w:lang w:val="en-GB"/>
+        </w:rPr>
+        <w:t>(id)</w:t>
       </w:r>
     </w:p>
     <w:p>
@@ -7877,80 +8187,15 @@
         <w:divId w:val="1680355799"/>
       </w:pPr>
       <w:r>
-        <w:rPr>
-          <w:color w:val="000000"/>
-        </w:rPr>
-        <w:tab/>
-      </w:r>
-      <w:r>
-        <w:rPr>
-          <w:color w:val="000000"/>
-        </w:rPr>
-        <w:tab/>
-      </w:r>
-      <w:proofErr w:type="spellStart"/>
-      <w:r>
-        <w:rPr>
-          <w:color w:val="000000"/>
-        </w:rPr>
-        <w:t>W</w:t>
-      </w:r>
-      <w:r>
-        <w:rPr>
-          <w:color w:val="666600"/>
-        </w:rPr>
-        <w:t>.</w:t>
-      </w:r>
-      <w:r>
-        <w:rPr>
-          <w:color w:val="000000"/>
-        </w:rPr>
-        <w:t>tipo</w:t>
-      </w:r>
-      <w:proofErr w:type="spellEnd"/>
-      <w:r>
-        <w:rPr>
-          <w:color w:val="000000"/>
-        </w:rPr>
-        <w:t xml:space="preserve"> </w:t>
-      </w:r>
-      <w:r>
-        <w:rPr>
-          <w:color w:val="666600"/>
-        </w:rPr>
-        <w:t>=</w:t>
-      </w:r>
-      <w:r>
-        <w:rPr>
-          <w:color w:val="000000"/>
-        </w:rPr>
-        <w:t xml:space="preserve"> </w:t>
-      </w:r>
-      <w:proofErr w:type="spellStart"/>
-      <w:r>
-        <w:rPr>
-          <w:color w:val="000000"/>
-        </w:rPr>
-        <w:t>tipoReturn</w:t>
-      </w:r>
-      <w:proofErr w:type="spellEnd"/>
-      <w:r>
-        <w:rPr>
-          <w:color w:val="666600"/>
-        </w:rPr>
-        <w:t>(</w:t>
-      </w:r>
-      <w:r>
-        <w:rPr>
-          <w:color w:val="000000"/>
-        </w:rPr>
-        <w:t>id</w:t>
-      </w:r>
-      <w:r>
-        <w:rPr>
-          <w:color w:val="666600"/>
-        </w:rPr>
-        <w:t>)</w:t>
+        <w:t>}</w:t>
+      </w:r>
+      <w:proofErr w:type="spellStart"/>
+      <w:r>
+        <w:t>else</w:t>
+      </w:r>
+      <w:proofErr w:type="spellEnd"/>
+      <w:r>
+        <w:t>{</w:t>
       </w:r>
     </w:p>
     <w:p>
@@ -7973,36 +8218,8 @@
         <w:divId w:val="1680355799"/>
       </w:pPr>
       <w:r>
-        <w:rPr>
-          <w:color w:val="666600"/>
-        </w:rPr>
-        <w:t xml:space="preserve"> </w:t>
-      </w:r>
-      <w:r>
-        <w:rPr>
-          <w:color w:val="666600"/>
-        </w:rPr>
         <w:tab/>
-      </w:r>
-      <w:r>
-        <w:rPr>
-          <w:color w:val="666600"/>
-        </w:rPr>
-        <w:t>}</w:t>
-      </w:r>
-      <w:proofErr w:type="spellStart"/>
-      <w:r>
-        <w:rPr>
-          <w:color w:val="000088"/>
-        </w:rPr>
-        <w:t>else</w:t>
-      </w:r>
-      <w:proofErr w:type="spellEnd"/>
-      <w:r>
-        <w:rPr>
-          <w:color w:val="666600"/>
-        </w:rPr>
-        <w:t>{</w:t>
+        <w:t>error()</w:t>
       </w:r>
     </w:p>
     <w:p>
@@ -8025,65 +8242,21 @@
         <w:divId w:val="1680355799"/>
       </w:pPr>
       <w:r>
-        <w:rPr>
-          <w:color w:val="000000"/>
-        </w:rPr>
         <w:tab/>
       </w:r>
-      <w:r>
-        <w:rPr>
-          <w:color w:val="000000"/>
-        </w:rPr>
-        <w:t xml:space="preserve"> </w:t>
-      </w:r>
-      <w:r>
-        <w:rPr>
-          <w:color w:val="000000"/>
-        </w:rPr>
-        <w:tab/>
-      </w:r>
-      <w:r>
-        <w:rPr>
-          <w:color w:val="660066"/>
-        </w:rPr>
-        <w:t>Error</w:t>
-      </w:r>
-      <w:r>
-        <w:rPr>
-          <w:color w:val="666600"/>
-        </w:rPr>
-        <w:t>(“</w:t>
-      </w:r>
-      <w:r>
-        <w:rPr>
-          <w:color w:val="660066"/>
-        </w:rPr>
-        <w:t>El</w:t>
-      </w:r>
-      <w:r>
-        <w:rPr>
-          <w:color w:val="000000"/>
-        </w:rPr>
-        <w:t xml:space="preserve"> numero o tipo de par</w:t>
-      </w:r>
-      <w:r>
-        <w:rPr>
-          <w:color w:val="666600"/>
-        </w:rPr>
-        <w:t>á</w:t>
-      </w:r>
-      <w:r>
-        <w:rPr>
-          <w:color w:val="000000"/>
-        </w:rPr>
-        <w:t>metros son incorrectos</w:t>
-      </w:r>
-      <w:r>
-        <w:rPr>
-          <w:color w:val="666600"/>
-        </w:rPr>
-        <w:t>”)</w:t>
-      </w:r>
+      <w:proofErr w:type="spellStart"/>
+      <w:r>
+        <w:t>W.tipo</w:t>
+      </w:r>
+      <w:proofErr w:type="spellEnd"/>
+      <w:r>
+        <w:t xml:space="preserve"> = </w:t>
+      </w:r>
+      <w:proofErr w:type="spellStart"/>
+      <w:r>
+        <w:t>tipoError</w:t>
+      </w:r>
+      <w:proofErr w:type="spellEnd"/>
     </w:p>
     <w:p>
       <w:pPr>
@@ -8098,164 +8271,10 @@
           <w:bottom w:val="single" w:sz="6" w:space="2" w:color="888888"/>
           <w:right w:val="single" w:sz="6" w:space="2" w:color="888888"/>
         </w:pBdr>
-        <w:tabs>
-          <w:tab w:val="clear" w:pos="720"/>
-        </w:tabs>
         <w:spacing w:before="100" w:beforeAutospacing="1" w:after="100" w:afterAutospacing="1"/>
         <w:divId w:val="1680355799"/>
       </w:pPr>
       <w:r>
-        <w:rPr>
-          <w:color w:val="666600"/>
-        </w:rPr>
-        <w:t xml:space="preserve"> </w:t>
-      </w:r>
-      <w:r>
-        <w:rPr>
-          <w:color w:val="666600"/>
-        </w:rPr>
-        <w:tab/>
-      </w:r>
-      <w:r>
-        <w:rPr>
-          <w:color w:val="666600"/>
-        </w:rPr>
-        <w:t>}</w:t>
-      </w:r>
-    </w:p>
-    <w:p>
-      <w:pPr>
-        <w:pStyle w:val="HTMLconformatoprevio"/>
-        <w:numPr>
-          <w:ilvl w:val="0"/>
-          <w:numId w:val="49"/>
-        </w:numPr>
-        <w:pBdr>
-          <w:top w:val="single" w:sz="6" w:space="2" w:color="888888"/>
-          <w:left w:val="single" w:sz="6" w:space="2" w:color="888888"/>
-          <w:bottom w:val="single" w:sz="6" w:space="2" w:color="888888"/>
-          <w:right w:val="single" w:sz="6" w:space="2" w:color="888888"/>
-        </w:pBdr>
-        <w:tabs>
-          <w:tab w:val="clear" w:pos="720"/>
-        </w:tabs>
-        <w:spacing w:before="100" w:beforeAutospacing="1" w:after="100" w:afterAutospacing="1"/>
-        <w:divId w:val="1680355799"/>
-      </w:pPr>
-      <w:r>
-        <w:rPr>
-          <w:color w:val="666600"/>
-        </w:rPr>
-        <w:t>}</w:t>
-      </w:r>
-      <w:proofErr w:type="spellStart"/>
-      <w:r>
-        <w:rPr>
-          <w:color w:val="000088"/>
-        </w:rPr>
-        <w:t>else</w:t>
-      </w:r>
-      <w:proofErr w:type="spellEnd"/>
-      <w:r>
-        <w:rPr>
-          <w:color w:val="666600"/>
-        </w:rPr>
-        <w:t>{</w:t>
-      </w:r>
-    </w:p>
-    <w:p>
-      <w:pPr>
-        <w:pStyle w:val="HTMLconformatoprevio"/>
-        <w:numPr>
-          <w:ilvl w:val="0"/>
-          <w:numId w:val="49"/>
-        </w:numPr>
-        <w:pBdr>
-          <w:top w:val="single" w:sz="6" w:space="2" w:color="888888"/>
-          <w:left w:val="single" w:sz="6" w:space="2" w:color="888888"/>
-          <w:bottom w:val="single" w:sz="6" w:space="2" w:color="888888"/>
-          <w:right w:val="single" w:sz="6" w:space="2" w:color="888888"/>
-        </w:pBdr>
-        <w:tabs>
-          <w:tab w:val="clear" w:pos="720"/>
-        </w:tabs>
-        <w:spacing w:before="100" w:beforeAutospacing="1" w:after="100" w:afterAutospacing="1"/>
-        <w:divId w:val="1680355799"/>
-      </w:pPr>
-      <w:r>
-        <w:rPr>
-          <w:color w:val="660066"/>
-        </w:rPr>
-        <w:t>Error</w:t>
-      </w:r>
-      <w:r>
-        <w:rPr>
-          <w:color w:val="666600"/>
-        </w:rPr>
-        <w:t>(“</w:t>
-      </w:r>
-      <w:r>
-        <w:rPr>
-          <w:color w:val="660066"/>
-        </w:rPr>
-        <w:t>La</w:t>
-      </w:r>
-      <w:r>
-        <w:rPr>
-          <w:color w:val="000000"/>
-        </w:rPr>
-        <w:t xml:space="preserve"> </w:t>
-      </w:r>
-      <w:proofErr w:type="spellStart"/>
-      <w:r>
-        <w:rPr>
-          <w:color w:val="000088"/>
-        </w:rPr>
-        <w:t>function</w:t>
-      </w:r>
-      <w:proofErr w:type="spellEnd"/>
-      <w:r>
-        <w:rPr>
-          <w:color w:val="000000"/>
-        </w:rPr>
-        <w:t xml:space="preserve"> tiene que devolver algo</w:t>
-      </w:r>
-      <w:r>
-        <w:rPr>
-          <w:color w:val="666600"/>
-        </w:rPr>
-        <w:t>”)</w:t>
-      </w:r>
-      <w:r>
-        <w:rPr>
-          <w:color w:val="000000"/>
-        </w:rPr>
-        <w:t xml:space="preserve"> </w:t>
-      </w:r>
-    </w:p>
-    <w:p>
-      <w:pPr>
-        <w:pStyle w:val="HTMLconformatoprevio"/>
-        <w:numPr>
-          <w:ilvl w:val="0"/>
-          <w:numId w:val="49"/>
-        </w:numPr>
-        <w:pBdr>
-          <w:top w:val="single" w:sz="6" w:space="2" w:color="888888"/>
-          <w:left w:val="single" w:sz="6" w:space="2" w:color="888888"/>
-          <w:bottom w:val="single" w:sz="6" w:space="2" w:color="888888"/>
-          <w:right w:val="single" w:sz="6" w:space="2" w:color="888888"/>
-        </w:pBdr>
-        <w:tabs>
-          <w:tab w:val="clear" w:pos="720"/>
-        </w:tabs>
-        <w:spacing w:before="100" w:beforeAutospacing="1" w:after="100" w:afterAutospacing="1"/>
-        <w:divId w:val="1680355799"/>
-      </w:pPr>
-      <w:r>
-        <w:rPr>
-          <w:color w:val="666600"/>
-        </w:rPr>
         <w:t>}</w:t>
       </w:r>
     </w:p>
@@ -8304,6 +8323,7 @@
         <w:rPr>
           <w:color w:val="000000"/>
         </w:rPr>
+        <w:lastRenderedPageBreak/>
         <w:t>W</w:t>
       </w:r>
       <w:r>
@@ -8415,7 +8435,7 @@
       <w:pPr>
         <w:pStyle w:val="Ttulo2"/>
       </w:pPr>
-      <w:bookmarkStart w:id="6" w:name="_Toc58408154"/>
+      <w:bookmarkStart w:id="5" w:name="_Toc58408154"/>
       <w:r>
         <w:rPr>
           <w:rStyle w:val="Ttulo3Car"/>
@@ -8423,7 +8443,7 @@
         </w:rPr>
         <w:t>Argumentos de la función</w:t>
       </w:r>
-      <w:bookmarkEnd w:id="6"/>
+      <w:bookmarkEnd w:id="5"/>
       <w:r>
         <w:t xml:space="preserve"> </w:t>
       </w:r>
@@ -9115,12 +9135,12 @@
       <w:pPr>
         <w:pStyle w:val="Ttulo2"/>
       </w:pPr>
-      <w:bookmarkStart w:id="7" w:name="_Toc58408155"/>
+      <w:bookmarkStart w:id="6" w:name="_Toc58408155"/>
       <w:proofErr w:type="spellStart"/>
       <w:r>
         <w:t>Return</w:t>
       </w:r>
-      <w:bookmarkEnd w:id="7"/>
+      <w:bookmarkEnd w:id="6"/>
       <w:proofErr w:type="spellEnd"/>
       <w:r>
         <w:t xml:space="preserve"> </w:t>
@@ -9315,6 +9335,7 @@
         </w:numPr>
       </w:pPr>
       <w:r>
+        <w:lastRenderedPageBreak/>
         <w:t>Z → P</w:t>
       </w:r>
       <w:r>
@@ -13664,7 +13685,7 @@
         <w:ind w:left="720" w:hanging="360"/>
       </w:pPr>
     </w:lvl>
-    <w:lvl w:ilvl="1" w:tentative="1">
+    <w:lvl w:ilvl="1">
       <w:start w:val="1"/>
       <w:numFmt w:val="decimal"/>
       <w:lvlText w:val="%2."/>
@@ -14455,7 +14476,7 @@
         <w:ind w:left="720" w:hanging="360"/>
       </w:pPr>
     </w:lvl>
-    <w:lvl w:ilvl="1" w:tentative="1">
+    <w:lvl w:ilvl="1">
       <w:start w:val="1"/>
       <w:numFmt w:val="decimal"/>
       <w:lvlText w:val="%2."/>
@@ -16564,7 +16585,6 @@
   <w:style w:type="character" w:default="1" w:styleId="Fuentedeprrafopredeter">
     <w:name w:val="Default Paragraph Font"/>
     <w:uiPriority w:val="1"/>
-    <w:semiHidden/>
     <w:unhideWhenUsed/>
   </w:style>
   <w:style w:type="table" w:default="1" w:styleId="Tablanormal">

</xml_diff>